<commit_message>
Modified use cases and added a new Role table to db
</commit_message>
<xml_diff>
--- a/Medical Center System.docx
+++ b/Medical Center System.docx
@@ -487,6 +487,12 @@
     </w:p>
     <w:sdt>
       <w:sdtPr>
+        <w:rPr>
+          <w:rFonts w:ascii="Arial" w:eastAsiaTheme="minorHAnsi" w:hAnsi="Arial" w:cstheme="minorBidi"/>
+          <w:color w:val="auto"/>
+          <w:sz w:val="24"/>
+          <w:szCs w:val="24"/>
+        </w:rPr>
         <w:id w:val="527682823"/>
         <w:docPartObj>
           <w:docPartGallery w:val="Table of Contents"/>
@@ -495,13 +501,9 @@
       </w:sdtPr>
       <w:sdtEndPr>
         <w:rPr>
-          <w:rFonts w:ascii="Arial" w:eastAsiaTheme="minorHAnsi" w:hAnsi="Arial" w:cstheme="minorBidi"/>
           <w:b/>
           <w:bCs/>
           <w:noProof/>
-          <w:color w:val="auto"/>
-          <w:sz w:val="24"/>
-          <w:szCs w:val="24"/>
         </w:rPr>
       </w:sdtEndPr>
       <w:sdtContent>
@@ -5826,7 +5828,11 @@
         </w:p>
       </w:sdtContent>
     </w:sdt>
-    <w:p/>
+    <w:p>
+      <w:r>
+        <w:t xml:space="preserve">             .</w:t>
+      </w:r>
+    </w:p>
     <w:p/>
     <w:p>
       <w:pPr>
@@ -6367,8 +6373,17 @@
           <w:rFonts w:ascii="Times New Roman" w:eastAsia="Times New Roman" w:hAnsi="Times New Roman" w:cs="Times New Roman"/>
           <w:lang w:val="en-GB" w:eastAsia="en-GB"/>
         </w:rPr>
-        <w:t>Process Modeling</w:t>
-      </w:r>
+        <w:t xml:space="preserve">Process </w:t>
+      </w:r>
+      <w:proofErr w:type="spellStart"/>
+      <w:r>
+        <w:rPr>
+          <w:rFonts w:ascii="Times New Roman" w:eastAsia="Times New Roman" w:hAnsi="Times New Roman" w:cs="Times New Roman"/>
+          <w:lang w:val="en-GB" w:eastAsia="en-GB"/>
+        </w:rPr>
+        <w:t>Modeling</w:t>
+      </w:r>
+      <w:proofErr w:type="spellEnd"/>
     </w:p>
     <w:p>
       <w:pPr>
@@ -6624,7 +6639,23 @@
           <w:shd w:val="clear" w:color="auto" w:fill="FFFFFF"/>
           <w:lang w:val="en-GB" w:eastAsia="en-GB"/>
         </w:rPr>
-        <w:t>Medical Center Problems</w:t>
+        <w:t xml:space="preserve">Medical </w:t>
+      </w:r>
+      <w:proofErr w:type="spellStart"/>
+      <w:r>
+        <w:rPr>
+          <w:shd w:val="clear" w:color="auto" w:fill="FFFFFF"/>
+          <w:lang w:val="en-GB" w:eastAsia="en-GB"/>
+        </w:rPr>
+        <w:t>Center</w:t>
+      </w:r>
+      <w:proofErr w:type="spellEnd"/>
+      <w:r>
+        <w:rPr>
+          <w:shd w:val="clear" w:color="auto" w:fill="FFFFFF"/>
+          <w:lang w:val="en-GB" w:eastAsia="en-GB"/>
+        </w:rPr>
+        <w:t xml:space="preserve"> Problems</w:t>
       </w:r>
     </w:p>
     <w:p>
@@ -6708,7 +6739,27 @@
           <w:szCs w:val="28"/>
           <w:shd w:val="clear" w:color="auto" w:fill="FFFFFF"/>
         </w:rPr>
-        <w:t>Patient Management Software can help solve these problems by providing a centralised platform.</w:t>
+        <w:t xml:space="preserve">Patient Management Software can help solve these problems by providing a </w:t>
+      </w:r>
+      <w:proofErr w:type="spellStart"/>
+      <w:r>
+        <w:rPr>
+          <w:color w:val="000000"/>
+          <w:sz w:val="28"/>
+          <w:szCs w:val="28"/>
+          <w:shd w:val="clear" w:color="auto" w:fill="FFFFFF"/>
+        </w:rPr>
+        <w:t>centralised</w:t>
+      </w:r>
+      <w:proofErr w:type="spellEnd"/>
+      <w:r>
+        <w:rPr>
+          <w:color w:val="000000"/>
+          <w:sz w:val="28"/>
+          <w:szCs w:val="28"/>
+          <w:shd w:val="clear" w:color="auto" w:fill="FFFFFF"/>
+        </w:rPr>
+        <w:t xml:space="preserve"> platform.</w:t>
       </w:r>
     </w:p>
     <w:p>
@@ -7408,7 +7459,31 @@
           <w:shd w:val="clear" w:color="auto" w:fill="FFFFFF"/>
           <w:lang w:val="en-GB" w:eastAsia="en-GB"/>
         </w:rPr>
-        <w:t>Medical Center that wants to manage and maintain patients.</w:t>
+        <w:t xml:space="preserve">Medical </w:t>
+      </w:r>
+      <w:proofErr w:type="spellStart"/>
+      <w:r>
+        <w:rPr>
+          <w:rFonts w:ascii="Times New Roman" w:eastAsia="Times New Roman" w:hAnsi="Times New Roman" w:cs="Times New Roman"/>
+          <w:color w:val="000000"/>
+          <w:sz w:val="28"/>
+          <w:szCs w:val="28"/>
+          <w:shd w:val="clear" w:color="auto" w:fill="FFFFFF"/>
+          <w:lang w:val="en-GB" w:eastAsia="en-GB"/>
+        </w:rPr>
+        <w:t>Center</w:t>
+      </w:r>
+      <w:proofErr w:type="spellEnd"/>
+      <w:r>
+        <w:rPr>
+          <w:rFonts w:ascii="Times New Roman" w:eastAsia="Times New Roman" w:hAnsi="Times New Roman" w:cs="Times New Roman"/>
+          <w:color w:val="000000"/>
+          <w:sz w:val="28"/>
+          <w:szCs w:val="28"/>
+          <w:shd w:val="clear" w:color="auto" w:fill="FFFFFF"/>
+          <w:lang w:val="en-GB" w:eastAsia="en-GB"/>
+        </w:rPr>
+        <w:t xml:space="preserve"> that wants to manage and maintain patients.</w:t>
       </w:r>
     </w:p>
     <w:p>
@@ -7476,7 +7551,27 @@
           <w:shd w:val="clear" w:color="auto" w:fill="FFFFFF"/>
           <w:lang w:val="en-GB" w:eastAsia="en-GB"/>
         </w:rPr>
-        <w:t xml:space="preserve"> Conduct a comprehensive needs assessment to identify medical center's objectives, gather input from stakeholders, and understand workflow, pain points, and desired features for PMS.</w:t>
+        <w:t xml:space="preserve"> Conduct a comprehensive needs assessment to identify medical </w:t>
+      </w:r>
+      <w:proofErr w:type="spellStart"/>
+      <w:r>
+        <w:rPr>
+          <w:rFonts w:eastAsia="Times New Roman" w:cs="Arial"/>
+          <w:color w:val="000000"/>
+          <w:shd w:val="clear" w:color="auto" w:fill="FFFFFF"/>
+          <w:lang w:val="en-GB" w:eastAsia="en-GB"/>
+        </w:rPr>
+        <w:t>center's</w:t>
+      </w:r>
+      <w:proofErr w:type="spellEnd"/>
+      <w:r>
+        <w:rPr>
+          <w:rFonts w:eastAsia="Times New Roman" w:cs="Arial"/>
+          <w:color w:val="000000"/>
+          <w:shd w:val="clear" w:color="auto" w:fill="FFFFFF"/>
+          <w:lang w:val="en-GB" w:eastAsia="en-GB"/>
+        </w:rPr>
+        <w:t xml:space="preserve"> objectives, gather input from stakeholders, and understand workflow, pain points, and desired features for PMS.</w:t>
       </w:r>
     </w:p>
     <w:p>
@@ -7511,7 +7606,27 @@
           <w:shd w:val="clear" w:color="auto" w:fill="FFFFFF"/>
           <w:lang w:val="en-GB" w:eastAsia="en-GB"/>
         </w:rPr>
-        <w:t xml:space="preserve"> The software will be customized to meet the specific needs of the medical center, including adjusting workflows, templates, and user interfaces to suit their preferences.</w:t>
+        <w:t xml:space="preserve"> The software will be customized to meet the specific needs of the medical </w:t>
+      </w:r>
+      <w:proofErr w:type="spellStart"/>
+      <w:r>
+        <w:rPr>
+          <w:rFonts w:eastAsia="Times New Roman" w:cs="Arial"/>
+          <w:color w:val="000000"/>
+          <w:shd w:val="clear" w:color="auto" w:fill="FFFFFF"/>
+          <w:lang w:val="en-GB" w:eastAsia="en-GB"/>
+        </w:rPr>
+        <w:t>center</w:t>
+      </w:r>
+      <w:proofErr w:type="spellEnd"/>
+      <w:r>
+        <w:rPr>
+          <w:rFonts w:eastAsia="Times New Roman" w:cs="Arial"/>
+          <w:color w:val="000000"/>
+          <w:shd w:val="clear" w:color="auto" w:fill="FFFFFF"/>
+          <w:lang w:val="en-GB" w:eastAsia="en-GB"/>
+        </w:rPr>
+        <w:t>, including adjusting workflows, templates, and user interfaces to suit their preferences.</w:t>
       </w:r>
     </w:p>
     <w:p>
@@ -8376,7 +8491,27 @@
           <w:shd w:val="clear" w:color="auto" w:fill="FFFFFF"/>
           <w:lang w:val="en-GB" w:eastAsia="en-GB"/>
         </w:rPr>
-        <w:t>: How do you plan to approach system scalability and performance optimization without relying on cloud services to accommodate the growing needs of the medical center and ensure optimal user experience for healthcare providers and patients?</w:t>
+        <w:t xml:space="preserve">: How do you plan to approach system scalability and performance optimization without relying on cloud services to accommodate the growing needs of the medical </w:t>
+      </w:r>
+      <w:proofErr w:type="spellStart"/>
+      <w:r>
+        <w:rPr>
+          <w:rFonts w:eastAsia="Times New Roman" w:cs="Arial"/>
+          <w:color w:val="000000"/>
+          <w:shd w:val="clear" w:color="auto" w:fill="FFFFFF"/>
+          <w:lang w:val="en-GB" w:eastAsia="en-GB"/>
+        </w:rPr>
+        <w:t>center</w:t>
+      </w:r>
+      <w:proofErr w:type="spellEnd"/>
+      <w:r>
+        <w:rPr>
+          <w:rFonts w:eastAsia="Times New Roman" w:cs="Arial"/>
+          <w:color w:val="000000"/>
+          <w:shd w:val="clear" w:color="auto" w:fill="FFFFFF"/>
+          <w:lang w:val="en-GB" w:eastAsia="en-GB"/>
+        </w:rPr>
+        <w:t xml:space="preserve"> and ensure optimal user experience for healthcare providers and patients?</w:t>
       </w:r>
     </w:p>
     <w:p>
@@ -10252,7 +10387,27 @@
           <w:shd w:val="clear" w:color="auto" w:fill="FFFFFF"/>
           <w:lang w:val="en-GB" w:eastAsia="en-GB"/>
         </w:rPr>
-        <w:t>Generate and analyze reports on key performance indicators (KPIs), such as appointment utilization, patient demographics, and revenue trends.</w:t>
+        <w:t xml:space="preserve">Generate and </w:t>
+      </w:r>
+      <w:proofErr w:type="spellStart"/>
+      <w:r>
+        <w:rPr>
+          <w:rFonts w:eastAsia="Times New Roman" w:cs="Arial"/>
+          <w:color w:val="000000"/>
+          <w:shd w:val="clear" w:color="auto" w:fill="FFFFFF"/>
+          <w:lang w:val="en-GB" w:eastAsia="en-GB"/>
+        </w:rPr>
+        <w:t>analyze</w:t>
+      </w:r>
+      <w:proofErr w:type="spellEnd"/>
+      <w:r>
+        <w:rPr>
+          <w:rFonts w:eastAsia="Times New Roman" w:cs="Arial"/>
+          <w:color w:val="000000"/>
+          <w:shd w:val="clear" w:color="auto" w:fill="FFFFFF"/>
+          <w:lang w:val="en-GB" w:eastAsia="en-GB"/>
+        </w:rPr>
+        <w:t xml:space="preserve"> reports on key performance indicators (KPIs), such as appointment utilization, patient demographics, and revenue trends.</w:t>
       </w:r>
     </w:p>
     <w:p>
@@ -11815,6 +11970,7 @@
           <w:lang w:val="en-GB" w:eastAsia="en-GB"/>
         </w:rPr>
       </w:pPr>
+      <w:proofErr w:type="spellStart"/>
       <w:r>
         <w:rPr>
           <w:rFonts w:eastAsia="Times New Roman" w:cs="Arial"/>
@@ -11822,7 +11978,17 @@
           <w:shd w:val="clear" w:color="auto" w:fill="FFFFFF"/>
           <w:lang w:val="en-GB" w:eastAsia="en-GB"/>
         </w:rPr>
-        <w:t>popularizer, Henry Gantt, who designed such a chart around the years 1910–1915. Modern</w:t>
+        <w:t>popularizer</w:t>
+      </w:r>
+      <w:proofErr w:type="spellEnd"/>
+      <w:r>
+        <w:rPr>
+          <w:rFonts w:eastAsia="Times New Roman" w:cs="Arial"/>
+          <w:color w:val="000000"/>
+          <w:shd w:val="clear" w:color="auto" w:fill="FFFFFF"/>
+          <w:lang w:val="en-GB" w:eastAsia="en-GB"/>
+        </w:rPr>
+        <w:t>, Henry Gantt, who designed such a chart around the years 1910–1915. Modern</w:t>
       </w:r>
     </w:p>
     <w:p>
@@ -13546,19 +13712,7 @@
         <w:rPr>
           <w:rStyle w:val="Heading2Char"/>
         </w:rPr>
-        <w:t>Login and Sig</w:t>
-      </w:r>
-      <w:r>
-        <w:rPr>
-          <w:rStyle w:val="Heading2Char"/>
-        </w:rPr>
-        <w:t>==</w:t>
-      </w:r>
-      <w:r>
-        <w:rPr>
-          <w:rStyle w:val="Heading2Char"/>
-        </w:rPr>
-        <w:t>n-up use case:</w:t>
+        <w:t>Login and Sign-up use case:</w:t>
       </w:r>
       <w:bookmarkEnd w:id="137"/>
       <w:bookmarkEnd w:id="138"/>
@@ -13723,7 +13877,21 @@
         <w:rPr>
           <w:lang w:val="en-GB"/>
         </w:rPr>
-        <w:t>Allows the patient to change their password for accessing the medical center system. This functionality enhances security by enabling patients to update their passwords regularly or in case they suspect unauthorized access to their account.</w:t>
+        <w:t xml:space="preserve">Allows the patient to change their password for accessing the medical </w:t>
+      </w:r>
+      <w:proofErr w:type="spellStart"/>
+      <w:r>
+        <w:rPr>
+          <w:lang w:val="en-GB"/>
+        </w:rPr>
+        <w:t>center</w:t>
+      </w:r>
+      <w:proofErr w:type="spellEnd"/>
+      <w:r>
+        <w:rPr>
+          <w:lang w:val="en-GB"/>
+        </w:rPr>
+        <w:t xml:space="preserve"> system. This functionality enhances security by enabling patients to update their passwords regularly or in case they suspect unauthorized access to their account.</w:t>
       </w:r>
     </w:p>
     <w:p>
@@ -14023,12 +14191,12 @@
         <w:spacing w:line="360" w:lineRule="auto"/>
         <w:ind w:left="0"/>
       </w:pPr>
-      <w:bookmarkStart w:id="145" w:name="_Toc159621783"/>
-      <w:bookmarkStart w:id="146" w:name="_Toc159671894"/>
+      <w:bookmarkStart w:id="145" w:name="_Toc159671894"/>
+      <w:bookmarkStart w:id="146" w:name="_Toc159621783"/>
       <w:r>
         <w:t>Treatment Use Case (Common for both the patient and the doctors)</w:t>
       </w:r>
-      <w:bookmarkEnd w:id="146"/>
+      <w:bookmarkEnd w:id="145"/>
     </w:p>
     <w:p>
       <w:pPr>
@@ -14217,71 +14385,14 @@
       <w:bookmarkStart w:id="147" w:name="_Toc159671895"/>
       <w:r>
         <w:lastRenderedPageBreak/>
-        <w:t xml:space="preserve">Appoitment Use Case (Common for doctors and </w:t>
-      </w:r>
-      <w:r>
-        <w:t>receptionist</w:t>
-      </w:r>
-      <w:r>
-        <w:t>)</w:t>
+        <w:t>Appointment</w:t>
+      </w:r>
+      <w:r>
+        <w:t xml:space="preserve"> Use Case</w:t>
       </w:r>
       <w:bookmarkEnd w:id="147"/>
     </w:p>
     <w:p/>
-    <w:p>
-      <w:r>
-        <w:t>1</w:t>
-      </w:r>
-      <w:r>
-        <w:t xml:space="preserve">. </w:t>
-      </w:r>
-      <w:r>
-        <w:rPr>
-          <w:b/>
-          <w:bCs/>
-        </w:rPr>
-        <w:t>Approve Appointments:</w:t>
-      </w:r>
-      <w:r>
-        <w:t xml:space="preserve"> Allows the doctor, receptionist to approve or confirm appointment requests received from the patients. </w:t>
-      </w:r>
-    </w:p>
-    <w:p>
-      <w:r>
-        <w:t>2</w:t>
-      </w:r>
-      <w:r>
-        <w:t xml:space="preserve">. </w:t>
-      </w:r>
-      <w:r>
-        <w:rPr>
-          <w:b/>
-          <w:bCs/>
-        </w:rPr>
-        <w:t>Update Appointments:</w:t>
-      </w:r>
-      <w:r>
-        <w:t xml:space="preserve"> Enables the doctor, receptionist to modify or reschedule existing appointments through the medical center system. </w:t>
-      </w:r>
-    </w:p>
-    <w:p>
-      <w:r>
-        <w:t>3.</w:t>
-      </w:r>
-      <w:r>
-        <w:t xml:space="preserve"> </w:t>
-      </w:r>
-      <w:r>
-        <w:rPr>
-          <w:b/>
-          <w:bCs/>
-        </w:rPr>
-        <w:t>Change Appointment from Waiting List to Real Appointment:</w:t>
-      </w:r>
-      <w:r>
-        <w:t xml:space="preserve"> Allows the doctor to convert appointment request from the waiting list to a confirmed appointment slot. </w:t>
-      </w:r>
-    </w:p>
     <w:p/>
     <w:p/>
     <w:p>
@@ -14368,7 +14479,7 @@
       <w:r>
         <w:t>The Patient Use Cases:</w:t>
       </w:r>
-      <w:bookmarkEnd w:id="145"/>
+      <w:bookmarkEnd w:id="146"/>
       <w:bookmarkEnd w:id="148"/>
     </w:p>
     <w:p>
@@ -14439,17 +14550,6 @@
           <w:szCs w:val="18"/>
         </w:rPr>
       </w:pPr>
-    </w:p>
-    <w:p>
-      <w:pPr>
-        <w:pStyle w:val="Subhead"/>
-        <w:rPr>
-          <w:rFonts w:ascii="Arial" w:hAnsi="Arial" w:cs="Arial"/>
-          <w:color w:val="auto"/>
-          <w:sz w:val="24"/>
-          <w:szCs w:val="18"/>
-        </w:rPr>
-      </w:pPr>
       <w:r>
         <w:rPr>
           <w:rFonts w:ascii="Arial" w:hAnsi="Arial" w:cs="Arial"/>
@@ -14526,17 +14626,6 @@
           <w:szCs w:val="18"/>
         </w:rPr>
       </w:pPr>
-    </w:p>
-    <w:p>
-      <w:pPr>
-        <w:pStyle w:val="Subhead"/>
-        <w:rPr>
-          <w:rFonts w:ascii="Arial" w:hAnsi="Arial" w:cs="Arial"/>
-          <w:color w:val="auto"/>
-          <w:sz w:val="24"/>
-          <w:szCs w:val="18"/>
-        </w:rPr>
-      </w:pPr>
       <w:r>
         <w:rPr>
           <w:rFonts w:ascii="Arial" w:hAnsi="Arial" w:cs="Arial"/>
@@ -14564,7 +14653,7 @@
           <w:sz w:val="24"/>
           <w:szCs w:val="18"/>
         </w:rPr>
-        <w:t>Self-Service Kiosk Check-in:</w:t>
+        <w:t>Virtual Video Call with Doctor (Virtual Appointment):</w:t>
       </w:r>
       <w:r>
         <w:rPr>
@@ -14582,84 +14671,6 @@
           <w:sz w:val="24"/>
           <w:szCs w:val="18"/>
         </w:rPr>
-        <w:t>Allows the patient to utilize self-service kiosks available at the medical center to request a number and wait in line to meet the reception desk</w:t>
-      </w:r>
-      <w:r>
-        <w:rPr>
-          <w:rFonts w:ascii="Arial" w:hAnsi="Arial" w:cs="Arial"/>
-          <w:color w:val="auto"/>
-          <w:sz w:val="24"/>
-          <w:szCs w:val="18"/>
-        </w:rPr>
-        <w:t>.</w:t>
-      </w:r>
-    </w:p>
-    <w:p>
-      <w:pPr>
-        <w:pStyle w:val="Subhead"/>
-        <w:rPr>
-          <w:rFonts w:ascii="Arial" w:hAnsi="Arial" w:cs="Arial"/>
-          <w:color w:val="auto"/>
-          <w:sz w:val="24"/>
-          <w:szCs w:val="18"/>
-        </w:rPr>
-      </w:pPr>
-    </w:p>
-    <w:p>
-      <w:pPr>
-        <w:pStyle w:val="Subhead"/>
-        <w:rPr>
-          <w:rFonts w:ascii="Arial" w:hAnsi="Arial" w:cs="Arial"/>
-          <w:color w:val="auto"/>
-          <w:sz w:val="24"/>
-          <w:szCs w:val="18"/>
-        </w:rPr>
-      </w:pPr>
-      <w:r>
-        <w:rPr>
-          <w:rFonts w:ascii="Arial" w:hAnsi="Arial" w:cs="Arial"/>
-          <w:color w:val="auto"/>
-          <w:sz w:val="24"/>
-          <w:szCs w:val="18"/>
-        </w:rPr>
-        <w:t>4</w:t>
-      </w:r>
-      <w:r>
-        <w:rPr>
-          <w:rFonts w:ascii="Arial" w:hAnsi="Arial" w:cs="Arial"/>
-          <w:color w:val="auto"/>
-          <w:sz w:val="24"/>
-          <w:szCs w:val="18"/>
-        </w:rPr>
-        <w:t xml:space="preserve">. </w:t>
-      </w:r>
-      <w:r>
-        <w:rPr>
-          <w:rFonts w:ascii="Arial" w:hAnsi="Arial" w:cs="Arial"/>
-          <w:b/>
-          <w:bCs w:val="0"/>
-          <w:color w:val="auto"/>
-          <w:sz w:val="24"/>
-          <w:szCs w:val="18"/>
-        </w:rPr>
-        <w:t>Virtual Video Call with Doctor (Virtual Appointment):</w:t>
-      </w:r>
-      <w:r>
-        <w:rPr>
-          <w:rFonts w:ascii="Arial" w:hAnsi="Arial" w:cs="Arial"/>
-          <w:color w:val="auto"/>
-          <w:sz w:val="24"/>
-          <w:szCs w:val="18"/>
-        </w:rPr>
-        <w:t xml:space="preserve"> </w:t>
-      </w:r>
-      <w:r>
-        <w:rPr>
-          <w:rFonts w:ascii="Arial" w:hAnsi="Arial" w:cs="Arial"/>
-          <w:color w:val="auto"/>
-          <w:sz w:val="24"/>
-          <w:szCs w:val="18"/>
-        </w:rPr>
         <w:t>Enables the patient to schedule and conduct virtual video calls with their healthcare provider or doctor. Through the medical center's telemedicine platform, patients can remotely consult with their doctors, discuss health concerns, receive medical advice, and even undergo virtual examinations or assessments when appropriate. This feature provides convenient access to healthcare services without the need for an in-person visit, particularly beneficial for follow-up consultations, routine check-ups, or minor health issues.</w:t>
       </w:r>
     </w:p>
@@ -14688,10 +14699,10 @@
           <w:lang w:val="en-GB" w:eastAsia="en-GB"/>
         </w:rPr>
         <w:drawing>
-          <wp:inline distT="0" distB="0" distL="0" distR="0" wp14:anchorId="0B575B1F" wp14:editId="117ECC72">
-            <wp:extent cx="4638040" cy="3314065"/>
-            <wp:effectExtent l="0" t="0" r="0" b="635"/>
-            <wp:docPr id="1388845054" name="Picture 5"/>
+          <wp:inline distT="0" distB="0" distL="0" distR="0" wp14:anchorId="67388971" wp14:editId="589D0B54">
+            <wp:extent cx="4248150" cy="3619500"/>
+            <wp:effectExtent l="0" t="0" r="0" b="0"/>
+            <wp:docPr id="1752497949" name="Picture 1"/>
             <wp:cNvGraphicFramePr>
               <a:graphicFrameLocks xmlns:a="http://schemas.openxmlformats.org/drawingml/2006/main" noChangeAspect="1"/>
             </wp:cNvGraphicFramePr>
@@ -14699,7 +14710,7 @@
               <a:graphicData uri="http://schemas.openxmlformats.org/drawingml/2006/picture">
                 <pic:pic xmlns:pic="http://schemas.openxmlformats.org/drawingml/2006/picture">
                   <pic:nvPicPr>
-                    <pic:cNvPr id="0" name="Picture 9"/>
+                    <pic:cNvPr id="0" name="Picture 1"/>
                     <pic:cNvPicPr>
                       <a:picLocks noChangeAspect="1" noChangeArrowheads="1"/>
                     </pic:cNvPicPr>
@@ -14720,7 +14731,7 @@
                   <pic:spPr bwMode="auto">
                     <a:xfrm>
                       <a:off x="0" y="0"/>
-                      <a:ext cx="4638040" cy="3314065"/>
+                      <a:ext cx="4248150" cy="3619500"/>
                     </a:xfrm>
                     <a:prstGeom prst="rect">
                       <a:avLst/>
@@ -14766,6 +14777,15 @@
     </w:p>
     <w:p>
       <w:pPr>
+        <w:spacing w:line="240" w:lineRule="auto"/>
+        <w:rPr>
+          <w:rFonts w:ascii="Times New Roman" w:eastAsia="Times New Roman" w:hAnsi="Times New Roman" w:cs="Times New Roman"/>
+          <w:lang w:val="en-GB" w:eastAsia="en-GB"/>
+        </w:rPr>
+      </w:pPr>
+    </w:p>
+    <w:p>
+      <w:pPr>
         <w:pStyle w:val="Subhead"/>
         <w:rPr>
           <w:rFonts w:ascii="Arial" w:hAnsi="Arial" w:cs="Arial"/>
@@ -14806,241 +14826,205 @@
     </w:p>
     <w:p>
       <w:r>
-        <w:t xml:space="preserve">1. </w:t>
+        <w:t>1</w:t>
+      </w:r>
+      <w:r>
+        <w:t xml:space="preserve">. </w:t>
       </w:r>
       <w:r>
         <w:rPr>
           <w:b/>
           <w:bCs/>
         </w:rPr>
-        <w:t>Update</w:t>
+        <w:t>Add</w:t>
       </w:r>
       <w:r>
         <w:rPr>
           <w:b/>
           <w:bCs/>
         </w:rPr>
-        <w:t xml:space="preserve"> Treatment Plans:</w:t>
-      </w:r>
-      <w:r>
-        <w:t xml:space="preserve"> Allows the </w:t>
-      </w:r>
-      <w:r>
-        <w:t>doctor</w:t>
-      </w:r>
-      <w:r>
-        <w:t xml:space="preserve"> to access and </w:t>
-      </w:r>
-      <w:r>
-        <w:t>update</w:t>
-      </w:r>
-      <w:r>
-        <w:t xml:space="preserve"> their</w:t>
-      </w:r>
-      <w:r>
-        <w:t xml:space="preserve"> patients</w:t>
-      </w:r>
-      <w:r>
-        <w:t xml:space="preserve"> treatment plans</w:t>
-      </w:r>
-      <w:r>
-        <w:t>.</w:t>
-      </w:r>
-    </w:p>
-    <w:p>
-      <w:r>
-        <w:t xml:space="preserve">2. </w:t>
+        <w:t xml:space="preserve"> </w:t>
       </w:r>
       <w:r>
         <w:rPr>
           <w:b/>
           <w:bCs/>
         </w:rPr>
-        <w:t>Update</w:t>
+        <w:t>Test Reports:</w:t>
+      </w:r>
+      <w:r>
+        <w:t xml:space="preserve"> Enables the </w:t>
+      </w:r>
+      <w:r>
+        <w:t>doctor</w:t>
+      </w:r>
+      <w:r>
+        <w:t xml:space="preserve"> to</w:t>
+      </w:r>
+      <w:r>
+        <w:t xml:space="preserve"> add </w:t>
+      </w:r>
+      <w:r>
+        <w:t>their</w:t>
+      </w:r>
+      <w:r>
+        <w:t xml:space="preserve"> patients</w:t>
+      </w:r>
+      <w:r>
+        <w:t xml:space="preserve"> test reports</w:t>
+      </w:r>
+      <w:r>
+        <w:t>.</w:t>
+      </w:r>
+    </w:p>
+    <w:p>
+      <w:r>
+        <w:t>2</w:t>
       </w:r>
       <w:r>
         <w:rPr>
           <w:b/>
           <w:bCs/>
         </w:rPr>
-        <w:t xml:space="preserve"> Test Reports:</w:t>
-      </w:r>
-      <w:r>
-        <w:t xml:space="preserve"> Enables the </w:t>
-      </w:r>
-      <w:r>
-        <w:t>doctor</w:t>
-      </w:r>
-      <w:r>
-        <w:t xml:space="preserve"> to </w:t>
-      </w:r>
-      <w:r>
-        <w:t>update</w:t>
-      </w:r>
-      <w:r>
-        <w:t xml:space="preserve"> their test reports</w:t>
-      </w:r>
-      <w:r>
-        <w:t>.</w:t>
-      </w:r>
-    </w:p>
-    <w:p>
-      <w:r>
-        <w:t xml:space="preserve">3. </w:t>
+        <w:t xml:space="preserve">. </w:t>
       </w:r>
       <w:r>
         <w:rPr>
           <w:b/>
           <w:bCs/>
         </w:rPr>
-        <w:t>Update</w:t>
+        <w:t>Add,</w:t>
+      </w:r>
+      <w:r>
+        <w:t xml:space="preserve"> </w:t>
       </w:r>
       <w:r>
         <w:rPr>
           <w:b/>
           <w:bCs/>
         </w:rPr>
-        <w:t xml:space="preserve"> Medicine Routine:</w:t>
-      </w:r>
-      <w:r>
-        <w:t xml:space="preserve"> Provides the </w:t>
-      </w:r>
-      <w:r>
-        <w:t>doctor</w:t>
-      </w:r>
-      <w:r>
-        <w:t xml:space="preserve"> with access to</w:t>
-      </w:r>
-      <w:r>
-        <w:t xml:space="preserve"> update</w:t>
-      </w:r>
-      <w:r>
-        <w:t xml:space="preserve"> their prescribed medicine routine</w:t>
-      </w:r>
-      <w:r>
-        <w:t xml:space="preserve"> for the patients</w:t>
-      </w:r>
-      <w:r>
-        <w:t>.</w:t>
-      </w:r>
-    </w:p>
-    <w:p/>
-    <w:p/>
-    <w:p>
-      <w:r>
-        <w:t xml:space="preserve">4. </w:t>
+        <w:t>Update</w:t>
       </w:r>
       <w:r>
         <w:rPr>
           <w:b/>
           <w:bCs/>
         </w:rPr>
-        <w:t>Add</w:t>
+        <w:t xml:space="preserve"> Medicine Routine:</w:t>
+      </w:r>
+      <w:r>
+        <w:t xml:space="preserve"> Provides the </w:t>
+      </w:r>
+      <w:r>
+        <w:t>doctor</w:t>
+      </w:r>
+      <w:r>
+        <w:t xml:space="preserve"> with access to</w:t>
+      </w:r>
+      <w:r>
+        <w:t xml:space="preserve"> update</w:t>
+      </w:r>
+      <w:r>
+        <w:t xml:space="preserve"> their prescribed medicine routine</w:t>
+      </w:r>
+      <w:r>
+        <w:t xml:space="preserve"> for the patients</w:t>
+      </w:r>
+      <w:r>
+        <w:t>.</w:t>
+      </w:r>
+    </w:p>
+    <w:p>
+      <w:r>
+        <w:t>3</w:t>
+      </w:r>
+      <w:r>
+        <w:t xml:space="preserve">. </w:t>
       </w:r>
       <w:r>
         <w:rPr>
           <w:b/>
           <w:bCs/>
         </w:rPr>
-        <w:t>, Update</w:t>
+        <w:t>Add</w:t>
       </w:r>
       <w:r>
         <w:rPr>
           <w:b/>
           <w:bCs/>
         </w:rPr>
-        <w:t xml:space="preserve"> Patient Treatment:</w:t>
-      </w:r>
-      <w:r>
-        <w:t xml:space="preserve"> Allows the </w:t>
-      </w:r>
-      <w:r>
-        <w:t>doctor</w:t>
-      </w:r>
-      <w:r>
-        <w:t xml:space="preserve"> to input or document details about their treatment history or ongoing treatments</w:t>
-      </w:r>
-      <w:r>
-        <w:t xml:space="preserve"> for patients</w:t>
-      </w:r>
-      <w:r>
-        <w:t xml:space="preserve">. </w:t>
-      </w:r>
-    </w:p>
-    <w:p>
-      <w:r>
-        <w:t>5</w:t>
-      </w:r>
-      <w:r>
-        <w:t xml:space="preserve">. </w:t>
+        <w:t>, Update</w:t>
       </w:r>
       <w:r>
         <w:rPr>
           <w:b/>
           <w:bCs/>
         </w:rPr>
-        <w:t>Add</w:t>
+        <w:t xml:space="preserve"> Patient Treatment:</w:t>
+      </w:r>
+      <w:r>
+        <w:t xml:space="preserve"> Allows the </w:t>
+      </w:r>
+      <w:r>
+        <w:t>doctor</w:t>
+      </w:r>
+      <w:r>
+        <w:t xml:space="preserve"> to input or document details about their treatment history or ongoing treatments</w:t>
+      </w:r>
+      <w:r>
+        <w:t xml:space="preserve"> for patients</w:t>
+      </w:r>
+      <w:r>
+        <w:t xml:space="preserve">. </w:t>
+      </w:r>
+    </w:p>
+    <w:p>
+      <w:r>
+        <w:t>4</w:t>
+      </w:r>
+      <w:r>
+        <w:t xml:space="preserve">. </w:t>
       </w:r>
       <w:r>
         <w:rPr>
           <w:b/>
           <w:bCs/>
         </w:rPr>
-        <w:t>, Update</w:t>
+        <w:t>Add</w:t>
       </w:r>
       <w:r>
         <w:rPr>
           <w:b/>
           <w:bCs/>
         </w:rPr>
-        <w:t xml:space="preserve"> Medication:</w:t>
-      </w:r>
-      <w:r>
-        <w:t xml:space="preserve"> Enables the </w:t>
-      </w:r>
-      <w:r>
-        <w:t>doctor</w:t>
-      </w:r>
-      <w:r>
-        <w:t xml:space="preserve"> to add new medications to their medication list or update existing medication information</w:t>
-      </w:r>
-      <w:r>
-        <w:t xml:space="preserve"> for their patients</w:t>
-      </w:r>
-      <w:r>
-        <w:t xml:space="preserve">. </w:t>
-      </w:r>
-    </w:p>
-    <w:p>
-      <w:r>
-        <w:t>6</w:t>
-      </w:r>
-      <w:r>
-        <w:t xml:space="preserve">. </w:t>
+        <w:t>, Update</w:t>
       </w:r>
       <w:r>
         <w:rPr>
           <w:b/>
           <w:bCs/>
         </w:rPr>
-        <w:t>Add-Update Patient Info:</w:t>
-      </w:r>
-      <w:r>
-        <w:t xml:space="preserve"> Allows the </w:t>
+        <w:t xml:space="preserve"> Medication:</w:t>
+      </w:r>
+      <w:r>
+        <w:t xml:space="preserve"> Enables the </w:t>
       </w:r>
       <w:r>
         <w:t>doctor</w:t>
       </w:r>
       <w:r>
-        <w:t xml:space="preserve"> to add or update their </w:t>
-      </w:r>
-      <w:r>
-        <w:t>patients info.</w:t>
-      </w:r>
-    </w:p>
-    <w:p>
-      <w:r>
-        <w:t>7</w:t>
+        <w:t xml:space="preserve"> to add new medications to their medication list or update existing medication information</w:t>
+      </w:r>
+      <w:r>
+        <w:t xml:space="preserve"> for their patients</w:t>
+      </w:r>
+      <w:r>
+        <w:t xml:space="preserve">. </w:t>
+      </w:r>
+    </w:p>
+    <w:p>
+      <w:r>
+        <w:t>5</w:t>
       </w:r>
       <w:r>
         <w:t xml:space="preserve">. </w:t>
@@ -15077,10 +15061,10 @@
           <w:lang w:val="en-GB" w:eastAsia="en-GB"/>
         </w:rPr>
         <w:drawing>
-          <wp:inline distT="0" distB="0" distL="0" distR="0" wp14:anchorId="76D9E73D" wp14:editId="5A379C5D">
-            <wp:extent cx="4732655" cy="5332730"/>
-            <wp:effectExtent l="0" t="0" r="0" b="1270"/>
-            <wp:docPr id="565531966" name="Picture 7"/>
+          <wp:inline distT="0" distB="0" distL="0" distR="0" wp14:anchorId="618B102C" wp14:editId="56CD24E0">
+            <wp:extent cx="4248150" cy="5784850"/>
+            <wp:effectExtent l="0" t="0" r="0" b="6350"/>
+            <wp:docPr id="1478913072" name="Picture 2"/>
             <wp:cNvGraphicFramePr>
               <a:graphicFrameLocks xmlns:a="http://schemas.openxmlformats.org/drawingml/2006/main" noChangeAspect="1"/>
             </wp:cNvGraphicFramePr>
@@ -15088,7 +15072,7 @@
               <a:graphicData uri="http://schemas.openxmlformats.org/drawingml/2006/picture">
                 <pic:pic xmlns:pic="http://schemas.openxmlformats.org/drawingml/2006/picture">
                   <pic:nvPicPr>
-                    <pic:cNvPr id="0" name="Picture 13"/>
+                    <pic:cNvPr id="0" name="Picture 3"/>
                     <pic:cNvPicPr>
                       <a:picLocks noChangeAspect="1" noChangeArrowheads="1"/>
                     </pic:cNvPicPr>
@@ -15109,7 +15093,7 @@
                   <pic:spPr bwMode="auto">
                     <a:xfrm>
                       <a:off x="0" y="0"/>
-                      <a:ext cx="4732655" cy="5332730"/>
+                      <a:ext cx="4248150" cy="5784850"/>
                     </a:xfrm>
                     <a:prstGeom prst="rect">
                       <a:avLst/>
@@ -15126,6 +15110,15 @@
         </w:drawing>
       </w:r>
     </w:p>
+    <w:p>
+      <w:pPr>
+        <w:spacing w:line="240" w:lineRule="auto"/>
+        <w:rPr>
+          <w:rFonts w:ascii="Times New Roman" w:eastAsia="Times New Roman" w:hAnsi="Times New Roman" w:cs="Times New Roman"/>
+          <w:lang w:val="en-GB" w:eastAsia="en-GB"/>
+        </w:rPr>
+      </w:pPr>
+    </w:p>
     <w:p/>
     <w:p/>
     <w:p>
@@ -15222,7 +15215,6 @@
         <w:t xml:space="preserve"> Enables the receptionist to facilitate the check-in process for patients arriving at the medical center. </w:t>
       </w:r>
     </w:p>
-    <w:p/>
     <w:p>
       <w:r>
         <w:t xml:space="preserve">3. </w:t>
@@ -15240,34 +15232,77 @@
     </w:p>
     <w:p>
       <w:r>
-        <w:t xml:space="preserve">4. </w:t>
+        <w:t>4</w:t>
+      </w:r>
+      <w:r>
+        <w:t xml:space="preserve">. </w:t>
       </w:r>
       <w:r>
         <w:rPr>
           <w:b/>
           <w:bCs/>
         </w:rPr>
-        <w:t>Handle Incoming Calls:</w:t>
-      </w:r>
-      <w:r>
-        <w:t xml:space="preserve"> Allows the receptionist to manage incoming phone calls. This includes scheduling appointments over the phone, and relaying messages to healthcare providers.</w:t>
-      </w:r>
-    </w:p>
-    <w:p>
-      <w:r>
-        <w:t xml:space="preserve">5. </w:t>
+        <w:t>Process Payments and Billing:</w:t>
+      </w:r>
+      <w:r>
+        <w:t xml:space="preserve"> Allows the receptionist to collect payments from patients for services rendered, process insurance claims, and handle billing inquiries.</w:t>
+      </w:r>
+    </w:p>
+    <w:p>
+      <w:r>
+        <w:t>5</w:t>
+      </w:r>
+      <w:r>
+        <w:t xml:space="preserve">. </w:t>
       </w:r>
       <w:r>
         <w:rPr>
           <w:b/>
           <w:bCs/>
         </w:rPr>
-        <w:t>Process Payments and Billing:</w:t>
-      </w:r>
-      <w:r>
-        <w:t xml:space="preserve"> Allows the receptionist to collect payments from patients for services rendered, process insurance claims, and handle billing inquiries.</w:t>
-      </w:r>
-    </w:p>
+        <w:t>Approve Appointments:</w:t>
+      </w:r>
+      <w:r>
+        <w:t xml:space="preserve"> Allows the doctor, receptionist to approve or confirm appointment requests received from the patients. </w:t>
+      </w:r>
+    </w:p>
+    <w:p>
+      <w:r>
+        <w:t>6</w:t>
+      </w:r>
+      <w:r>
+        <w:t xml:space="preserve">. </w:t>
+      </w:r>
+      <w:r>
+        <w:rPr>
+          <w:b/>
+          <w:bCs/>
+        </w:rPr>
+        <w:t>Update Appointments:</w:t>
+      </w:r>
+      <w:r>
+        <w:t xml:space="preserve"> Enables the doctor, receptionist to modify or reschedule existing appointments through the medical center system. </w:t>
+      </w:r>
+    </w:p>
+    <w:p>
+      <w:r>
+        <w:t>7</w:t>
+      </w:r>
+      <w:r>
+        <w:t xml:space="preserve">. </w:t>
+      </w:r>
+      <w:r>
+        <w:rPr>
+          <w:b/>
+          <w:bCs/>
+        </w:rPr>
+        <w:t>Change Appointment from Waiting List to Real Appointment:</w:t>
+      </w:r>
+      <w:r>
+        <w:t xml:space="preserve"> Allows the doctor to convert appointment request from the waiting list to a confirmed appointment slot. </w:t>
+      </w:r>
+    </w:p>
+    <w:p/>
     <w:p/>
     <w:p>
       <w:pPr>
@@ -15376,10 +15411,7 @@
         <w:t>Manage Financial Records:</w:t>
       </w:r>
       <w:r>
-        <w:t xml:space="preserve"> </w:t>
-      </w:r>
-      <w:r>
-        <w:t xml:space="preserve">Enables the accountant to maintain accurate financial records for the medical center, including income, expenses, invoices, and payments. </w:t>
+        <w:t xml:space="preserve"> Enables the accountant to maintain accurate financial records for the medical center, including income, expenses, invoices, and payments. </w:t>
       </w:r>
     </w:p>
     <w:p/>
@@ -15395,10 +15427,7 @@
         <w:t>Process Invoices and Payments:</w:t>
       </w:r>
       <w:r>
-        <w:t xml:space="preserve"> </w:t>
-      </w:r>
-      <w:r>
-        <w:t>Allows the accountant to generate and process invoices for services rendered to patients, insurance companies, or other entities. This includes verifying billing information, issuing invoices, and tracking payments received.</w:t>
+        <w:t xml:space="preserve"> Allows the accountant to generate and process invoices for services rendered to patients, insurance companies, or other entities. This includes verifying billing information, issuing invoices, and tracking payments received.</w:t>
       </w:r>
     </w:p>
     <w:p>
@@ -15418,10 +15447,7 @@
         <w:t>Handle Accounts Receivable:</w:t>
       </w:r>
       <w:r>
-        <w:t xml:space="preserve"> </w:t>
-      </w:r>
-      <w:r>
-        <w:t>Enables the accountant to manage accounts receivable for the medical center</w:t>
+        <w:t xml:space="preserve"> Enables the accountant to manage accounts receivable for the medical center</w:t>
       </w:r>
       <w:r>
         <w:t>.</w:t>
@@ -15443,10 +15469,7 @@
         <w:t>Prepare Financial Reports:</w:t>
       </w:r>
       <w:r>
-        <w:t xml:space="preserve"> </w:t>
-      </w:r>
-      <w:r>
-        <w:t>Enables the accountant to prepare and distribute financial reports detailing the financial performance of the medical center</w:t>
+        <w:t xml:space="preserve"> Enables the accountant to prepare and distribute financial reports detailing the financial performance of the medical center</w:t>
       </w:r>
       <w:r>
         <w:t>.</w:t>
@@ -15594,8 +15617,13 @@
       <w:r>
         <w:t xml:space="preserve"> to view their </w:t>
       </w:r>
-      <w:r>
-        <w:t xml:space="preserve">patients </w:t>
+      <w:proofErr w:type="spellStart"/>
+      <w:r>
+        <w:t>patients</w:t>
+      </w:r>
+      <w:proofErr w:type="spellEnd"/>
+      <w:r>
+        <w:t xml:space="preserve"> </w:t>
       </w:r>
       <w:r>
         <w:t>medical test reports, including diagnostic tests, lab results</w:t>
@@ -16233,7 +16261,27 @@
           <w:sz w:val="24"/>
           <w:szCs w:val="18"/>
         </w:rPr>
-        <w:t>A use case narrative is a largely text-based description of a use case that could be supplemented with decision trees or other easily understood notations. The description should be written in the use r’s language, and thus provides an important communication tool between developers of systems and the intended use rs. (GLOBAL, n.d.)</w:t>
+        <w:t xml:space="preserve">A use case narrative is a largely text-based description of a use case that could be supplemented with decision trees or other easily understood notations. The description should be written in the use r’s language, and thus provides an important communication tool between developers of systems and the intended use </w:t>
+      </w:r>
+      <w:proofErr w:type="spellStart"/>
+      <w:r>
+        <w:rPr>
+          <w:rFonts w:ascii="Arial" w:hAnsi="Arial" w:cs="Arial"/>
+          <w:color w:val="auto"/>
+          <w:sz w:val="24"/>
+          <w:szCs w:val="18"/>
+        </w:rPr>
+        <w:t>rs</w:t>
+      </w:r>
+      <w:proofErr w:type="spellEnd"/>
+      <w:r>
+        <w:rPr>
+          <w:rFonts w:ascii="Arial" w:hAnsi="Arial" w:cs="Arial"/>
+          <w:color w:val="auto"/>
+          <w:sz w:val="24"/>
+          <w:szCs w:val="18"/>
+        </w:rPr>
+        <w:t>. (GLOBAL, n.d.)</w:t>
       </w:r>
       <w:bookmarkEnd w:id="161"/>
       <w:bookmarkEnd w:id="162"/>
@@ -16325,6 +16373,7 @@
           <w:szCs w:val="24"/>
           <w:lang w:val="en-GB"/>
         </w:rPr>
+        <w:lastRenderedPageBreak/>
         <w:t>Admin</w:t>
       </w:r>
     </w:p>
@@ -16733,7 +16782,6 @@
           <w:szCs w:val="24"/>
           <w:lang w:val="en-GB"/>
         </w:rPr>
-        <w:lastRenderedPageBreak/>
         <w:t xml:space="preserve">The user </w:t>
       </w:r>
       <w:r>
@@ -16995,6 +17043,7 @@
       <w:bookmarkStart w:id="171" w:name="_Toc159621792"/>
       <w:bookmarkStart w:id="172" w:name="_Toc159671904"/>
       <w:r>
+        <w:lastRenderedPageBreak/>
         <w:t>ER Diagram</w:t>
       </w:r>
       <w:bookmarkEnd w:id="169"/>
@@ -17096,15 +17145,23 @@
           <w:rFonts w:cs="Arial"/>
           <w:szCs w:val="32"/>
         </w:rPr>
-        <w:t xml:space="preserve">An Entity Relationship (ER) Diagram is a type of flowchart that illustrates how “entities” such as people, objects or concepts relate to each other within a system. ER Diagrams are most often used to design or debug relational databases in the fields of software engineering, business information </w:t>
-      </w:r>
+        <w:t>An Entity Relationship (ER) Diagram is a type of flowchart that illustrates how “entities” such as people, objects or concepts relate to each other within a system. ER Diagrams are most often used to design or debug relational databases in the fields of software engineering, business information systems, education and research. Also known as ERDs or ER Models, they use a defined set of symbols such as rectangles, diamonds, ovals and connecting lines to depict the interconnectedness of entities, relationships and their attributes. They mirror grammatical structure, with entities as nouns and relationships as verbs. (</w:t>
+      </w:r>
+      <w:proofErr w:type="spellStart"/>
       <w:r>
         <w:rPr>
           <w:rFonts w:cs="Arial"/>
           <w:szCs w:val="32"/>
         </w:rPr>
-        <w:lastRenderedPageBreak/>
-        <w:t>systems, education and research. Also known as ERDs or ER Models, they use a defined set of symbols such as rectangles, diamonds, ovals and connecting lines to depict the interconnectedness of entities, relationships and their attributes. They mirror grammatical structure, with entities as nouns and relationships as verbs. (lucidchart, n.d.)</w:t>
+        <w:t>lucidchart</w:t>
+      </w:r>
+      <w:proofErr w:type="spellEnd"/>
+      <w:r>
+        <w:rPr>
+          <w:rFonts w:cs="Arial"/>
+          <w:szCs w:val="32"/>
+        </w:rPr>
+        <w:t>, n.d.)</w:t>
       </w:r>
     </w:p>
     <w:p>
@@ -17267,6 +17324,7 @@
         <w:rPr>
           <w:lang w:val="en-GB"/>
         </w:rPr>
+        <w:lastRenderedPageBreak/>
         <w:t>1.1.1.2 Associative entity:</w:t>
       </w:r>
       <w:bookmarkEnd w:id="185"/>
@@ -17498,7 +17556,6 @@
     </w:p>
     <w:p>
       <w:r>
-        <w:lastRenderedPageBreak/>
         <w:t>One-to-Many</w:t>
       </w:r>
     </w:p>
@@ -17807,6 +17864,7 @@
       <w:bookmarkStart w:id="190" w:name="_Toc159621798"/>
       <w:bookmarkStart w:id="191" w:name="_Toc159671910"/>
       <w:r>
+        <w:lastRenderedPageBreak/>
         <w:t>1.1.1.4</w:t>
       </w:r>
       <w:r>
@@ -17936,7 +17994,6 @@
       <w:bookmarkStart w:id="198" w:name="_Toc159621801"/>
       <w:bookmarkStart w:id="199" w:name="_Toc159671913"/>
       <w:r>
-        <w:lastRenderedPageBreak/>
         <w:t>1.1.1.7 Data type:</w:t>
       </w:r>
       <w:bookmarkEnd w:id="197"/>
@@ -18043,6 +18100,7 @@
         <w:keepNext/>
       </w:pPr>
       <w:r>
+        <w:lastRenderedPageBreak/>
         <w:t xml:space="preserve">Table </w:t>
       </w:r>
       <w:r>
@@ -18067,7 +18125,21 @@
         <w:rPr>
           <w:lang w:val="en-GB"/>
         </w:rPr>
-        <w:t xml:space="preserve"> Center Table</w:t>
+        <w:t xml:space="preserve"> </w:t>
+      </w:r>
+      <w:proofErr w:type="spellStart"/>
+      <w:r>
+        <w:rPr>
+          <w:lang w:val="en-GB"/>
+        </w:rPr>
+        <w:t>Center</w:t>
+      </w:r>
+      <w:proofErr w:type="spellEnd"/>
+      <w:r>
+        <w:rPr>
+          <w:lang w:val="en-GB"/>
+        </w:rPr>
+        <w:t xml:space="preserve"> Table</w:t>
       </w:r>
     </w:p>
     <w:tbl>
@@ -18240,6 +18312,7 @@
                 <w:color w:val="000000"/>
               </w:rPr>
             </w:pPr>
+            <w:proofErr w:type="spellStart"/>
             <w:r>
               <w:rPr>
                 <w:rFonts w:ascii="Calibri" w:eastAsia="Times New Roman" w:hAnsi="Calibri" w:cs="Calibri"/>
@@ -18247,6 +18320,7 @@
               </w:rPr>
               <w:t>center_id</w:t>
             </w:r>
+            <w:proofErr w:type="spellEnd"/>
           </w:p>
         </w:tc>
         <w:tc>
@@ -18379,6 +18453,7 @@
                 <w:color w:val="000000"/>
               </w:rPr>
             </w:pPr>
+            <w:proofErr w:type="spellStart"/>
             <w:r>
               <w:rPr>
                 <w:rFonts w:ascii="Calibri" w:eastAsia="Times New Roman" w:hAnsi="Calibri" w:cs="Calibri"/>
@@ -18386,6 +18461,7 @@
               </w:rPr>
               <w:t>center_location</w:t>
             </w:r>
+            <w:proofErr w:type="spellEnd"/>
           </w:p>
         </w:tc>
         <w:tc>
@@ -18517,6 +18593,7 @@
                 <w:color w:val="000000"/>
               </w:rPr>
             </w:pPr>
+            <w:proofErr w:type="spellStart"/>
             <w:r>
               <w:rPr>
                 <w:rFonts w:ascii="Calibri" w:eastAsia="Times New Roman" w:hAnsi="Calibri" w:cs="Calibri"/>
@@ -18524,6 +18601,7 @@
               </w:rPr>
               <w:t>center_locationAr</w:t>
             </w:r>
+            <w:proofErr w:type="spellEnd"/>
           </w:p>
         </w:tc>
         <w:tc>
@@ -19118,11 +19196,19 @@
       </w:pPr>
       <w:bookmarkStart w:id="205" w:name="_Toc159621803"/>
       <w:bookmarkStart w:id="206" w:name="_Toc159671915"/>
+      <w:proofErr w:type="spellStart"/>
       <w:r>
         <w:rPr>
           <w:lang w:val="en-GB"/>
         </w:rPr>
-        <w:t>Center Phone Table:</w:t>
+        <w:t>Center</w:t>
+      </w:r>
+      <w:proofErr w:type="spellEnd"/>
+      <w:r>
+        <w:rPr>
+          <w:lang w:val="en-GB"/>
+        </w:rPr>
+        <w:t xml:space="preserve"> Phone Table:</w:t>
       </w:r>
       <w:bookmarkEnd w:id="205"/>
       <w:bookmarkEnd w:id="206"/>
@@ -19139,7 +19225,35 @@
         <w:rPr>
           <w:lang w:val="en-GB"/>
         </w:rPr>
-        <w:t>This table is the (1:M) relation between the phone number and the center, each center may have 1 or more phone numbers.</w:t>
+        <w:t xml:space="preserve">This table is the (1:M) relation between the phone number and the </w:t>
+      </w:r>
+      <w:proofErr w:type="spellStart"/>
+      <w:r>
+        <w:rPr>
+          <w:lang w:val="en-GB"/>
+        </w:rPr>
+        <w:t>center</w:t>
+      </w:r>
+      <w:proofErr w:type="spellEnd"/>
+      <w:r>
+        <w:rPr>
+          <w:lang w:val="en-GB"/>
+        </w:rPr>
+        <w:t xml:space="preserve">, each </w:t>
+      </w:r>
+      <w:proofErr w:type="spellStart"/>
+      <w:r>
+        <w:rPr>
+          <w:lang w:val="en-GB"/>
+        </w:rPr>
+        <w:t>center</w:t>
+      </w:r>
+      <w:proofErr w:type="spellEnd"/>
+      <w:r>
+        <w:rPr>
+          <w:lang w:val="en-GB"/>
+        </w:rPr>
+        <w:t xml:space="preserve"> may have 1 or more phone numbers.</w:t>
       </w:r>
     </w:p>
     <w:p>
@@ -19154,7 +19268,21 @@
         <w:rPr>
           <w:lang w:val="en-GB"/>
         </w:rPr>
-        <w:t xml:space="preserve"> Center Phone Table</w:t>
+        <w:t xml:space="preserve"> </w:t>
+      </w:r>
+      <w:proofErr w:type="spellStart"/>
+      <w:r>
+        <w:rPr>
+          <w:lang w:val="en-GB"/>
+        </w:rPr>
+        <w:t>Center</w:t>
+      </w:r>
+      <w:proofErr w:type="spellEnd"/>
+      <w:r>
+        <w:rPr>
+          <w:lang w:val="en-GB"/>
+        </w:rPr>
+        <w:t xml:space="preserve"> Phone Table</w:t>
       </w:r>
     </w:p>
     <w:tbl>
@@ -19943,7 +20071,6 @@
                 <w:rFonts w:ascii="Calibri" w:eastAsia="Times New Roman" w:hAnsi="Calibri" w:cs="Calibri"/>
                 <w:color w:val="000000"/>
               </w:rPr>
-              <w:lastRenderedPageBreak/>
               <w:t>is_deleted</w:t>
             </w:r>
           </w:p>
@@ -20060,6 +20187,7 @@
                 <w:color w:val="000000"/>
               </w:rPr>
             </w:pPr>
+            <w:proofErr w:type="spellStart"/>
             <w:r>
               <w:rPr>
                 <w:rFonts w:ascii="Calibri" w:eastAsia="Times New Roman" w:hAnsi="Calibri" w:cs="Calibri"/>
@@ -20067,6 +20195,7 @@
               </w:rPr>
               <w:t>center_id</w:t>
             </w:r>
+            <w:proofErr w:type="spellEnd"/>
           </w:p>
         </w:tc>
         <w:tc>
@@ -20212,13 +20341,35 @@
         <w:rPr>
           <w:lang w:val="en-GB"/>
         </w:rPr>
-        <w:t>This table will store all the buildings that belong for each center</w:t>
-      </w:r>
+        <w:t xml:space="preserve">This table will store all the buildings that belong for each </w:t>
+      </w:r>
+      <w:proofErr w:type="spellStart"/>
       <w:r>
         <w:rPr>
           <w:lang w:val="en-GB"/>
         </w:rPr>
-        <w:t>. Each center may have 1 or more building</w:t>
+        <w:t>center</w:t>
+      </w:r>
+      <w:proofErr w:type="spellEnd"/>
+      <w:r>
+        <w:rPr>
+          <w:lang w:val="en-GB"/>
+        </w:rPr>
+        <w:t xml:space="preserve">. Each </w:t>
+      </w:r>
+      <w:proofErr w:type="spellStart"/>
+      <w:r>
+        <w:rPr>
+          <w:lang w:val="en-GB"/>
+        </w:rPr>
+        <w:t>center</w:t>
+      </w:r>
+      <w:proofErr w:type="spellEnd"/>
+      <w:r>
+        <w:rPr>
+          <w:lang w:val="en-GB"/>
+        </w:rPr>
+        <w:t xml:space="preserve"> may have 1 or more building</w:t>
       </w:r>
       <w:r>
         <w:rPr>
@@ -20976,6 +21127,7 @@
                 <w:rFonts w:ascii="Calibri" w:eastAsia="Times New Roman" w:hAnsi="Calibri" w:cs="Calibri"/>
                 <w:color w:val="000000"/>
               </w:rPr>
+              <w:lastRenderedPageBreak/>
               <w:t>updated_at</w:t>
             </w:r>
           </w:p>
@@ -21214,6 +21366,7 @@
                 <w:color w:val="000000"/>
               </w:rPr>
             </w:pPr>
+            <w:proofErr w:type="spellStart"/>
             <w:r>
               <w:rPr>
                 <w:rFonts w:ascii="Calibri" w:eastAsia="Times New Roman" w:hAnsi="Calibri" w:cs="Calibri"/>
@@ -21221,6 +21374,7 @@
               </w:rPr>
               <w:t>center_id</w:t>
             </w:r>
+            <w:proofErr w:type="spellEnd"/>
           </w:p>
         </w:tc>
         <w:tc>
@@ -22575,7 +22729,6 @@
       <w:bookmarkStart w:id="211" w:name="_Toc159621806"/>
       <w:bookmarkStart w:id="212" w:name="_Toc159671918"/>
       <w:r>
-        <w:lastRenderedPageBreak/>
         <w:t>Room Table</w:t>
       </w:r>
       <w:bookmarkEnd w:id="211"/>
@@ -23563,6 +23716,7 @@
         <w:keepNext/>
       </w:pPr>
       <w:r>
+        <w:lastRenderedPageBreak/>
         <w:t xml:space="preserve">Table </w:t>
       </w:r>
       <w:r>
@@ -25250,7 +25404,6 @@
         <w:keepNext/>
       </w:pPr>
       <w:r>
-        <w:lastRenderedPageBreak/>
         <w:t>Table 7</w:t>
       </w:r>
       <w:r>
@@ -27529,6 +27682,7 @@
                 <w:rFonts w:ascii="Calibri" w:eastAsia="Times New Roman" w:hAnsi="Calibri" w:cs="Calibri"/>
                 <w:color w:val="000000"/>
               </w:rPr>
+              <w:lastRenderedPageBreak/>
               <w:t>nationality_id</w:t>
             </w:r>
           </w:p>
@@ -28946,6 +29100,7 @@
                 <w:color w:val="000000"/>
               </w:rPr>
             </w:pPr>
+            <w:proofErr w:type="spellStart"/>
             <w:r>
               <w:rPr>
                 <w:rFonts w:ascii="Calibri" w:eastAsia="Times New Roman" w:hAnsi="Calibri" w:cs="Calibri"/>
@@ -28953,6 +29108,7 @@
               </w:rPr>
               <w:t>addressAr</w:t>
             </w:r>
+            <w:proofErr w:type="spellEnd"/>
           </w:p>
         </w:tc>
         <w:tc>
@@ -30993,6 +31149,1044 @@
       <w:bookmarkStart w:id="217" w:name="_Toc159621809"/>
       <w:bookmarkStart w:id="218" w:name="_Toc159671921"/>
       <w:r>
+        <w:t>Role</w:t>
+      </w:r>
+      <w:r>
+        <w:t xml:space="preserve"> Table</w:t>
+      </w:r>
+    </w:p>
+    <w:p>
+      <w:pPr>
+        <w:pStyle w:val="ListParagraph"/>
+        <w:ind w:left="360"/>
+        <w:rPr>
+          <w:lang w:val="en-GB"/>
+        </w:rPr>
+      </w:pPr>
+      <w:r>
+        <w:rPr>
+          <w:lang w:val="en-GB"/>
+        </w:rPr>
+        <w:t xml:space="preserve">This table will store all the </w:t>
+      </w:r>
+      <w:r>
+        <w:rPr>
+          <w:lang w:val="en-GB"/>
+        </w:rPr>
+        <w:t>roles available</w:t>
+      </w:r>
+      <w:r>
+        <w:rPr>
+          <w:lang w:val="en-GB"/>
+        </w:rPr>
+        <w:t xml:space="preserve">. Each </w:t>
+      </w:r>
+      <w:r>
+        <w:rPr>
+          <w:lang w:val="en-GB"/>
+        </w:rPr>
+        <w:t>user may have 1 or more roles</w:t>
+      </w:r>
+      <w:r>
+        <w:rPr>
+          <w:lang w:val="en-GB"/>
+        </w:rPr>
+        <w:t xml:space="preserve"> (1:M).</w:t>
+      </w:r>
+    </w:p>
+    <w:p>
+      <w:pPr>
+        <w:pStyle w:val="Caption"/>
+        <w:keepNext/>
+      </w:pPr>
+      <w:r>
+        <w:t>Table 5</w:t>
+      </w:r>
+      <w:r>
+        <w:rPr>
+          <w:lang w:val="en-GB"/>
+        </w:rPr>
+        <w:t xml:space="preserve"> Room Table</w:t>
+      </w:r>
+    </w:p>
+    <w:tbl>
+      <w:tblPr>
+        <w:tblW w:w="9913" w:type="dxa"/>
+        <w:tblLook w:val="04A0" w:firstRow="1" w:lastRow="0" w:firstColumn="1" w:lastColumn="0" w:noHBand="0" w:noVBand="1"/>
+      </w:tblPr>
+      <w:tblGrid>
+        <w:gridCol w:w="1975"/>
+        <w:gridCol w:w="2410"/>
+        <w:gridCol w:w="1103"/>
+        <w:gridCol w:w="5134"/>
+      </w:tblGrid>
+      <w:tr>
+        <w:trPr>
+          <w:trHeight w:val="315"/>
+        </w:trPr>
+        <w:tc>
+          <w:tcPr>
+            <w:tcW w:w="1975" w:type="dxa"/>
+            <w:tcBorders>
+              <w:top w:val="single" w:sz="8" w:space="0" w:color="auto"/>
+              <w:left w:val="single" w:sz="8" w:space="0" w:color="auto"/>
+              <w:bottom w:val="single" w:sz="8" w:space="0" w:color="auto"/>
+              <w:right w:val="single" w:sz="8" w:space="0" w:color="auto"/>
+            </w:tcBorders>
+            <w:shd w:val="clear" w:color="auto" w:fill="92D050"/>
+            <w:noWrap/>
+            <w:vAlign w:val="center"/>
+            <w:hideMark/>
+          </w:tcPr>
+          <w:p>
+            <w:pPr>
+              <w:spacing w:line="240" w:lineRule="auto"/>
+              <w:jc w:val="center"/>
+              <w:rPr>
+                <w:rFonts w:ascii="Calibri" w:eastAsia="Times New Roman" w:hAnsi="Calibri" w:cs="Calibri"/>
+                <w:color w:val="000000"/>
+              </w:rPr>
+            </w:pPr>
+            <w:r>
+              <w:rPr>
+                <w:rFonts w:ascii="Calibri" w:eastAsia="Times New Roman" w:hAnsi="Calibri" w:cs="Calibri"/>
+                <w:color w:val="000000"/>
+              </w:rPr>
+              <w:t>Attribute name</w:t>
+            </w:r>
+          </w:p>
+        </w:tc>
+        <w:tc>
+          <w:tcPr>
+            <w:tcW w:w="2410" w:type="dxa"/>
+            <w:tcBorders>
+              <w:top w:val="single" w:sz="8" w:space="0" w:color="auto"/>
+              <w:left w:val="nil"/>
+              <w:bottom w:val="single" w:sz="8" w:space="0" w:color="auto"/>
+              <w:right w:val="single" w:sz="8" w:space="0" w:color="auto"/>
+            </w:tcBorders>
+            <w:shd w:val="clear" w:color="auto" w:fill="92D050"/>
+            <w:noWrap/>
+            <w:vAlign w:val="center"/>
+            <w:hideMark/>
+          </w:tcPr>
+          <w:p>
+            <w:pPr>
+              <w:spacing w:line="240" w:lineRule="auto"/>
+              <w:jc w:val="center"/>
+              <w:rPr>
+                <w:rFonts w:ascii="Calibri" w:eastAsia="Times New Roman" w:hAnsi="Calibri" w:cs="Calibri"/>
+                <w:color w:val="000000"/>
+              </w:rPr>
+            </w:pPr>
+            <w:r>
+              <w:rPr>
+                <w:rFonts w:ascii="Calibri" w:eastAsia="Times New Roman" w:hAnsi="Calibri" w:cs="Calibri"/>
+                <w:color w:val="000000"/>
+              </w:rPr>
+              <w:t>Data type</w:t>
+            </w:r>
+          </w:p>
+        </w:tc>
+        <w:tc>
+          <w:tcPr>
+            <w:tcW w:w="394" w:type="dxa"/>
+            <w:tcBorders>
+              <w:top w:val="single" w:sz="8" w:space="0" w:color="auto"/>
+              <w:left w:val="nil"/>
+              <w:bottom w:val="single" w:sz="8" w:space="0" w:color="auto"/>
+              <w:right w:val="single" w:sz="8" w:space="0" w:color="auto"/>
+            </w:tcBorders>
+            <w:shd w:val="clear" w:color="auto" w:fill="92D050"/>
+            <w:noWrap/>
+            <w:vAlign w:val="center"/>
+            <w:hideMark/>
+          </w:tcPr>
+          <w:p>
+            <w:pPr>
+              <w:spacing w:line="240" w:lineRule="auto"/>
+              <w:jc w:val="center"/>
+              <w:rPr>
+                <w:rFonts w:ascii="Calibri" w:eastAsia="Times New Roman" w:hAnsi="Calibri" w:cs="Calibri"/>
+                <w:color w:val="000000"/>
+              </w:rPr>
+            </w:pPr>
+            <w:r>
+              <w:rPr>
+                <w:rFonts w:ascii="Calibri" w:eastAsia="Times New Roman" w:hAnsi="Calibri" w:cs="Calibri"/>
+                <w:color w:val="000000"/>
+              </w:rPr>
+              <w:t>Required</w:t>
+            </w:r>
+          </w:p>
+        </w:tc>
+        <w:tc>
+          <w:tcPr>
+            <w:tcW w:w="5134" w:type="dxa"/>
+            <w:tcBorders>
+              <w:top w:val="single" w:sz="8" w:space="0" w:color="auto"/>
+              <w:left w:val="nil"/>
+              <w:bottom w:val="single" w:sz="8" w:space="0" w:color="auto"/>
+              <w:right w:val="single" w:sz="8" w:space="0" w:color="auto"/>
+            </w:tcBorders>
+            <w:shd w:val="clear" w:color="auto" w:fill="92D050"/>
+            <w:noWrap/>
+            <w:vAlign w:val="center"/>
+            <w:hideMark/>
+          </w:tcPr>
+          <w:p>
+            <w:pPr>
+              <w:spacing w:line="240" w:lineRule="auto"/>
+              <w:jc w:val="center"/>
+              <w:rPr>
+                <w:rFonts w:ascii="Calibri" w:eastAsia="Times New Roman" w:hAnsi="Calibri" w:cs="Calibri"/>
+                <w:color w:val="000000"/>
+              </w:rPr>
+            </w:pPr>
+            <w:r>
+              <w:rPr>
+                <w:rFonts w:ascii="Calibri" w:eastAsia="Times New Roman" w:hAnsi="Calibri" w:cs="Calibri"/>
+                <w:color w:val="000000"/>
+              </w:rPr>
+              <w:t>Description</w:t>
+            </w:r>
+          </w:p>
+        </w:tc>
+      </w:tr>
+      <w:tr>
+        <w:trPr>
+          <w:trHeight w:val="330"/>
+        </w:trPr>
+        <w:tc>
+          <w:tcPr>
+            <w:tcW w:w="1975" w:type="dxa"/>
+            <w:tcBorders>
+              <w:top w:val="nil"/>
+              <w:left w:val="single" w:sz="8" w:space="0" w:color="auto"/>
+              <w:bottom w:val="single" w:sz="8" w:space="0" w:color="auto"/>
+              <w:right w:val="single" w:sz="8" w:space="0" w:color="auto"/>
+            </w:tcBorders>
+            <w:noWrap/>
+            <w:vAlign w:val="center"/>
+            <w:hideMark/>
+          </w:tcPr>
+          <w:p>
+            <w:pPr>
+              <w:spacing w:line="240" w:lineRule="auto"/>
+              <w:rPr>
+                <w:rFonts w:ascii="Calibri" w:eastAsia="Times New Roman" w:hAnsi="Calibri" w:cs="Calibri"/>
+                <w:color w:val="000000"/>
+              </w:rPr>
+            </w:pPr>
+            <w:r>
+              <w:rPr>
+                <w:rFonts w:ascii="Calibri" w:eastAsia="Times New Roman" w:hAnsi="Calibri" w:cs="Calibri"/>
+                <w:color w:val="000000"/>
+              </w:rPr>
+              <w:t>role</w:t>
+            </w:r>
+            <w:r>
+              <w:rPr>
+                <w:rFonts w:ascii="Calibri" w:eastAsia="Times New Roman" w:hAnsi="Calibri" w:cs="Calibri"/>
+                <w:color w:val="000000"/>
+              </w:rPr>
+              <w:t>_id</w:t>
+            </w:r>
+          </w:p>
+        </w:tc>
+        <w:tc>
+          <w:tcPr>
+            <w:tcW w:w="2410" w:type="dxa"/>
+            <w:tcBorders>
+              <w:top w:val="nil"/>
+              <w:left w:val="nil"/>
+              <w:bottom w:val="single" w:sz="8" w:space="0" w:color="auto"/>
+              <w:right w:val="single" w:sz="8" w:space="0" w:color="auto"/>
+            </w:tcBorders>
+            <w:noWrap/>
+            <w:vAlign w:val="center"/>
+            <w:hideMark/>
+          </w:tcPr>
+          <w:p>
+            <w:pPr>
+              <w:spacing w:line="240" w:lineRule="auto"/>
+              <w:rPr>
+                <w:rFonts w:ascii="Calibri" w:eastAsia="Times New Roman" w:hAnsi="Calibri" w:cs="Calibri"/>
+                <w:color w:val="000000"/>
+              </w:rPr>
+            </w:pPr>
+            <w:r>
+              <w:rPr>
+                <w:rFonts w:ascii="Calibri" w:eastAsia="Times New Roman" w:hAnsi="Calibri" w:cs="Calibri"/>
+                <w:color w:val="000000"/>
+              </w:rPr>
+              <w:t>int (pk)</w:t>
+            </w:r>
+          </w:p>
+        </w:tc>
+        <w:tc>
+          <w:tcPr>
+            <w:tcW w:w="394" w:type="dxa"/>
+            <w:tcBorders>
+              <w:top w:val="nil"/>
+              <w:left w:val="nil"/>
+              <w:bottom w:val="single" w:sz="8" w:space="0" w:color="auto"/>
+              <w:right w:val="single" w:sz="8" w:space="0" w:color="auto"/>
+            </w:tcBorders>
+            <w:noWrap/>
+            <w:vAlign w:val="center"/>
+            <w:hideMark/>
+          </w:tcPr>
+          <w:p>
+            <w:pPr>
+              <w:spacing w:line="240" w:lineRule="auto"/>
+              <w:rPr>
+                <w:rFonts w:ascii="Calibri" w:eastAsia="Times New Roman" w:hAnsi="Calibri" w:cs="Calibri"/>
+                <w:color w:val="000000"/>
+              </w:rPr>
+            </w:pPr>
+            <w:r>
+              <w:rPr>
+                <w:rFonts w:ascii="Calibri" w:eastAsia="Times New Roman" w:hAnsi="Calibri" w:cs="Calibri"/>
+                <w:color w:val="000000"/>
+              </w:rPr>
+              <w:t>yes</w:t>
+            </w:r>
+          </w:p>
+        </w:tc>
+        <w:tc>
+          <w:tcPr>
+            <w:tcW w:w="5134" w:type="dxa"/>
+            <w:tcBorders>
+              <w:top w:val="nil"/>
+              <w:left w:val="nil"/>
+              <w:bottom w:val="single" w:sz="8" w:space="0" w:color="auto"/>
+              <w:right w:val="single" w:sz="8" w:space="0" w:color="auto"/>
+            </w:tcBorders>
+            <w:noWrap/>
+            <w:vAlign w:val="center"/>
+            <w:hideMark/>
+          </w:tcPr>
+          <w:p>
+            <w:pPr>
+              <w:spacing w:line="240" w:lineRule="auto"/>
+              <w:rPr>
+                <w:rFonts w:ascii="Calibri" w:eastAsia="Times New Roman" w:hAnsi="Calibri" w:cs="Calibri"/>
+                <w:color w:val="000000"/>
+              </w:rPr>
+            </w:pPr>
+            <w:r>
+              <w:rPr>
+                <w:rFonts w:ascii="Calibri" w:eastAsia="Times New Roman" w:hAnsi="Calibri" w:cs="Calibri"/>
+                <w:color w:val="000000"/>
+              </w:rPr>
+              <w:t xml:space="preserve">Unique key for the </w:t>
+            </w:r>
+            <w:r>
+              <w:rPr>
+                <w:rFonts w:ascii="Calibri" w:eastAsia="Times New Roman" w:hAnsi="Calibri" w:cs="Calibri"/>
+                <w:color w:val="000000"/>
+              </w:rPr>
+              <w:t>role</w:t>
+            </w:r>
+            <w:r>
+              <w:rPr>
+                <w:rFonts w:ascii="Calibri" w:eastAsia="Times New Roman" w:hAnsi="Calibri" w:cs="Calibri"/>
+                <w:color w:val="000000"/>
+              </w:rPr>
+              <w:t>.</w:t>
+            </w:r>
+          </w:p>
+        </w:tc>
+      </w:tr>
+      <w:tr>
+        <w:trPr>
+          <w:trHeight w:val="330"/>
+        </w:trPr>
+        <w:tc>
+          <w:tcPr>
+            <w:tcW w:w="1975" w:type="dxa"/>
+            <w:tcBorders>
+              <w:top w:val="nil"/>
+              <w:left w:val="single" w:sz="8" w:space="0" w:color="auto"/>
+              <w:bottom w:val="single" w:sz="8" w:space="0" w:color="auto"/>
+              <w:right w:val="single" w:sz="8" w:space="0" w:color="auto"/>
+            </w:tcBorders>
+            <w:noWrap/>
+            <w:vAlign w:val="center"/>
+            <w:hideMark/>
+          </w:tcPr>
+          <w:p>
+            <w:pPr>
+              <w:spacing w:line="240" w:lineRule="auto"/>
+              <w:rPr>
+                <w:rFonts w:ascii="Calibri" w:eastAsia="Times New Roman" w:hAnsi="Calibri" w:cs="Calibri"/>
+                <w:color w:val="000000"/>
+              </w:rPr>
+            </w:pPr>
+            <w:r>
+              <w:rPr>
+                <w:rFonts w:ascii="Calibri" w:eastAsia="Times New Roman" w:hAnsi="Calibri" w:cs="Calibri"/>
+                <w:color w:val="000000"/>
+              </w:rPr>
+              <w:t>role_name</w:t>
+            </w:r>
+          </w:p>
+        </w:tc>
+        <w:tc>
+          <w:tcPr>
+            <w:tcW w:w="2410" w:type="dxa"/>
+            <w:tcBorders>
+              <w:top w:val="nil"/>
+              <w:left w:val="nil"/>
+              <w:bottom w:val="single" w:sz="8" w:space="0" w:color="auto"/>
+              <w:right w:val="single" w:sz="8" w:space="0" w:color="auto"/>
+            </w:tcBorders>
+            <w:noWrap/>
+            <w:vAlign w:val="center"/>
+            <w:hideMark/>
+          </w:tcPr>
+          <w:p>
+            <w:pPr>
+              <w:spacing w:line="240" w:lineRule="auto"/>
+              <w:rPr>
+                <w:rFonts w:ascii="Calibri" w:eastAsia="Times New Roman" w:hAnsi="Calibri" w:cs="Calibri"/>
+                <w:color w:val="000000"/>
+              </w:rPr>
+            </w:pPr>
+            <w:r>
+              <w:rPr>
+                <w:rFonts w:ascii="Calibri" w:eastAsia="Times New Roman" w:hAnsi="Calibri" w:cs="Calibri"/>
+                <w:color w:val="000000"/>
+              </w:rPr>
+              <w:t>varchar (</w:t>
+            </w:r>
+            <w:r>
+              <w:rPr>
+                <w:rFonts w:ascii="Calibri" w:eastAsia="Times New Roman" w:hAnsi="Calibri" w:cs="Calibri"/>
+                <w:color w:val="000000"/>
+              </w:rPr>
+              <w:t>2</w:t>
+            </w:r>
+            <w:r>
+              <w:rPr>
+                <w:rFonts w:ascii="Calibri" w:eastAsia="Times New Roman" w:hAnsi="Calibri" w:cs="Calibri"/>
+                <w:color w:val="000000"/>
+              </w:rPr>
+              <w:t>0)</w:t>
+            </w:r>
+          </w:p>
+        </w:tc>
+        <w:tc>
+          <w:tcPr>
+            <w:tcW w:w="394" w:type="dxa"/>
+            <w:tcBorders>
+              <w:top w:val="nil"/>
+              <w:left w:val="nil"/>
+              <w:bottom w:val="single" w:sz="8" w:space="0" w:color="auto"/>
+              <w:right w:val="single" w:sz="8" w:space="0" w:color="auto"/>
+            </w:tcBorders>
+            <w:noWrap/>
+            <w:vAlign w:val="center"/>
+            <w:hideMark/>
+          </w:tcPr>
+          <w:p>
+            <w:pPr>
+              <w:spacing w:line="240" w:lineRule="auto"/>
+              <w:rPr>
+                <w:rFonts w:ascii="Calibri" w:eastAsia="Times New Roman" w:hAnsi="Calibri" w:cs="Calibri"/>
+                <w:color w:val="000000"/>
+              </w:rPr>
+            </w:pPr>
+            <w:r>
+              <w:rPr>
+                <w:rFonts w:ascii="Calibri" w:eastAsia="Times New Roman" w:hAnsi="Calibri" w:cs="Calibri"/>
+                <w:color w:val="000000"/>
+              </w:rPr>
+              <w:t>yes</w:t>
+            </w:r>
+          </w:p>
+        </w:tc>
+        <w:tc>
+          <w:tcPr>
+            <w:tcW w:w="5134" w:type="dxa"/>
+            <w:tcBorders>
+              <w:top w:val="nil"/>
+              <w:left w:val="nil"/>
+              <w:bottom w:val="single" w:sz="8" w:space="0" w:color="auto"/>
+              <w:right w:val="single" w:sz="8" w:space="0" w:color="auto"/>
+            </w:tcBorders>
+            <w:noWrap/>
+            <w:vAlign w:val="center"/>
+            <w:hideMark/>
+          </w:tcPr>
+          <w:p>
+            <w:pPr>
+              <w:spacing w:line="240" w:lineRule="auto"/>
+              <w:rPr>
+                <w:rFonts w:ascii="Calibri" w:eastAsia="Times New Roman" w:hAnsi="Calibri" w:cs="Calibri"/>
+                <w:color w:val="000000"/>
+              </w:rPr>
+            </w:pPr>
+            <w:r>
+              <w:rPr>
+                <w:rFonts w:ascii="Calibri" w:eastAsia="Times New Roman" w:hAnsi="Calibri" w:cs="Calibri"/>
+                <w:color w:val="000000"/>
+              </w:rPr>
+              <w:t>Role name</w:t>
+            </w:r>
+            <w:r>
+              <w:rPr>
+                <w:rFonts w:ascii="Calibri" w:eastAsia="Times New Roman" w:hAnsi="Calibri" w:cs="Calibri"/>
+                <w:color w:val="000000"/>
+              </w:rPr>
+              <w:t>.</w:t>
+            </w:r>
+          </w:p>
+        </w:tc>
+      </w:tr>
+      <w:tr>
+        <w:trPr>
+          <w:trHeight w:val="330"/>
+        </w:trPr>
+        <w:tc>
+          <w:tcPr>
+            <w:tcW w:w="1975" w:type="dxa"/>
+            <w:tcBorders>
+              <w:top w:val="nil"/>
+              <w:left w:val="single" w:sz="8" w:space="0" w:color="auto"/>
+              <w:bottom w:val="single" w:sz="8" w:space="0" w:color="auto"/>
+              <w:right w:val="single" w:sz="8" w:space="0" w:color="auto"/>
+            </w:tcBorders>
+            <w:noWrap/>
+            <w:vAlign w:val="center"/>
+          </w:tcPr>
+          <w:p>
+            <w:pPr>
+              <w:spacing w:line="240" w:lineRule="auto"/>
+              <w:rPr>
+                <w:rFonts w:ascii="Calibri" w:eastAsia="Times New Roman" w:hAnsi="Calibri" w:cs="Calibri"/>
+                <w:color w:val="000000"/>
+              </w:rPr>
+            </w:pPr>
+            <w:r>
+              <w:rPr>
+                <w:rFonts w:ascii="Calibri" w:eastAsia="Times New Roman" w:hAnsi="Calibri" w:cs="Calibri"/>
+                <w:color w:val="000000"/>
+              </w:rPr>
+              <w:t>created_at</w:t>
+            </w:r>
+          </w:p>
+        </w:tc>
+        <w:tc>
+          <w:tcPr>
+            <w:tcW w:w="2410" w:type="dxa"/>
+            <w:tcBorders>
+              <w:top w:val="nil"/>
+              <w:left w:val="nil"/>
+              <w:bottom w:val="single" w:sz="8" w:space="0" w:color="auto"/>
+              <w:right w:val="single" w:sz="8" w:space="0" w:color="auto"/>
+            </w:tcBorders>
+            <w:noWrap/>
+            <w:vAlign w:val="center"/>
+          </w:tcPr>
+          <w:p>
+            <w:pPr>
+              <w:spacing w:line="240" w:lineRule="auto"/>
+              <w:rPr>
+                <w:rFonts w:ascii="Calibri" w:eastAsia="Times New Roman" w:hAnsi="Calibri" w:cs="Calibri"/>
+                <w:color w:val="000000"/>
+              </w:rPr>
+            </w:pPr>
+            <w:r>
+              <w:rPr>
+                <w:rFonts w:ascii="Calibri" w:eastAsia="Times New Roman" w:hAnsi="Calibri" w:cs="Calibri"/>
+                <w:color w:val="000000"/>
+              </w:rPr>
+              <w:t>datetime timestamp</w:t>
+            </w:r>
+          </w:p>
+        </w:tc>
+        <w:tc>
+          <w:tcPr>
+            <w:tcW w:w="394" w:type="dxa"/>
+            <w:tcBorders>
+              <w:top w:val="nil"/>
+              <w:left w:val="nil"/>
+              <w:bottom w:val="single" w:sz="8" w:space="0" w:color="auto"/>
+              <w:right w:val="single" w:sz="8" w:space="0" w:color="auto"/>
+            </w:tcBorders>
+            <w:noWrap/>
+            <w:vAlign w:val="center"/>
+          </w:tcPr>
+          <w:p>
+            <w:pPr>
+              <w:spacing w:line="240" w:lineRule="auto"/>
+              <w:rPr>
+                <w:rFonts w:ascii="Calibri" w:eastAsia="Times New Roman" w:hAnsi="Calibri" w:cs="Calibri"/>
+                <w:color w:val="000000"/>
+              </w:rPr>
+            </w:pPr>
+            <w:r>
+              <w:rPr>
+                <w:rFonts w:ascii="Calibri" w:eastAsia="Times New Roman" w:hAnsi="Calibri" w:cs="Calibri"/>
+                <w:color w:val="000000"/>
+              </w:rPr>
+              <w:t>no</w:t>
+            </w:r>
+          </w:p>
+        </w:tc>
+        <w:tc>
+          <w:tcPr>
+            <w:tcW w:w="5134" w:type="dxa"/>
+            <w:tcBorders>
+              <w:top w:val="nil"/>
+              <w:left w:val="nil"/>
+              <w:bottom w:val="single" w:sz="8" w:space="0" w:color="auto"/>
+              <w:right w:val="single" w:sz="8" w:space="0" w:color="auto"/>
+            </w:tcBorders>
+            <w:noWrap/>
+            <w:vAlign w:val="center"/>
+          </w:tcPr>
+          <w:p>
+            <w:pPr>
+              <w:spacing w:line="240" w:lineRule="auto"/>
+              <w:rPr>
+                <w:rFonts w:ascii="Calibri" w:eastAsia="Times New Roman" w:hAnsi="Calibri" w:cs="Calibri"/>
+                <w:color w:val="000000"/>
+              </w:rPr>
+            </w:pPr>
+            <w:r>
+              <w:rPr>
+                <w:rFonts w:ascii="Calibri" w:eastAsia="Times New Roman" w:hAnsi="Calibri" w:cs="Calibri"/>
+                <w:color w:val="000000"/>
+              </w:rPr>
+              <w:t>Role</w:t>
+            </w:r>
+            <w:r>
+              <w:rPr>
+                <w:rFonts w:ascii="Calibri" w:eastAsia="Times New Roman" w:hAnsi="Calibri" w:cs="Calibri"/>
+                <w:color w:val="000000"/>
+              </w:rPr>
+              <w:t xml:space="preserve"> created at time.</w:t>
+            </w:r>
+          </w:p>
+        </w:tc>
+      </w:tr>
+      <w:tr>
+        <w:trPr>
+          <w:trHeight w:val="330"/>
+        </w:trPr>
+        <w:tc>
+          <w:tcPr>
+            <w:tcW w:w="1975" w:type="dxa"/>
+            <w:tcBorders>
+              <w:top w:val="nil"/>
+              <w:left w:val="single" w:sz="8" w:space="0" w:color="auto"/>
+              <w:bottom w:val="single" w:sz="8" w:space="0" w:color="auto"/>
+              <w:right w:val="single" w:sz="8" w:space="0" w:color="auto"/>
+            </w:tcBorders>
+            <w:noWrap/>
+            <w:vAlign w:val="center"/>
+          </w:tcPr>
+          <w:p>
+            <w:pPr>
+              <w:spacing w:line="240" w:lineRule="auto"/>
+              <w:rPr>
+                <w:rFonts w:ascii="Calibri" w:eastAsia="Times New Roman" w:hAnsi="Calibri" w:cs="Calibri"/>
+                <w:color w:val="000000"/>
+              </w:rPr>
+            </w:pPr>
+            <w:r>
+              <w:rPr>
+                <w:rFonts w:ascii="Calibri" w:eastAsia="Times New Roman" w:hAnsi="Calibri" w:cs="Calibri"/>
+                <w:color w:val="000000"/>
+              </w:rPr>
+              <w:t>updated_at</w:t>
+            </w:r>
+          </w:p>
+        </w:tc>
+        <w:tc>
+          <w:tcPr>
+            <w:tcW w:w="2410" w:type="dxa"/>
+            <w:tcBorders>
+              <w:top w:val="nil"/>
+              <w:left w:val="nil"/>
+              <w:bottom w:val="single" w:sz="8" w:space="0" w:color="auto"/>
+              <w:right w:val="single" w:sz="8" w:space="0" w:color="auto"/>
+            </w:tcBorders>
+            <w:noWrap/>
+            <w:vAlign w:val="center"/>
+          </w:tcPr>
+          <w:p>
+            <w:pPr>
+              <w:spacing w:line="240" w:lineRule="auto"/>
+              <w:rPr>
+                <w:rFonts w:ascii="Calibri" w:eastAsia="Times New Roman" w:hAnsi="Calibri" w:cs="Calibri"/>
+                <w:color w:val="000000"/>
+              </w:rPr>
+            </w:pPr>
+            <w:r>
+              <w:rPr>
+                <w:rFonts w:ascii="Calibri" w:eastAsia="Times New Roman" w:hAnsi="Calibri" w:cs="Calibri"/>
+                <w:color w:val="000000"/>
+              </w:rPr>
+              <w:t>datetime timestamp</w:t>
+            </w:r>
+          </w:p>
+        </w:tc>
+        <w:tc>
+          <w:tcPr>
+            <w:tcW w:w="394" w:type="dxa"/>
+            <w:tcBorders>
+              <w:top w:val="nil"/>
+              <w:left w:val="nil"/>
+              <w:bottom w:val="single" w:sz="8" w:space="0" w:color="auto"/>
+              <w:right w:val="single" w:sz="8" w:space="0" w:color="auto"/>
+            </w:tcBorders>
+            <w:noWrap/>
+            <w:vAlign w:val="center"/>
+          </w:tcPr>
+          <w:p>
+            <w:pPr>
+              <w:spacing w:line="240" w:lineRule="auto"/>
+              <w:rPr>
+                <w:rFonts w:ascii="Calibri" w:eastAsia="Times New Roman" w:hAnsi="Calibri" w:cs="Calibri"/>
+                <w:color w:val="000000"/>
+              </w:rPr>
+            </w:pPr>
+            <w:r>
+              <w:rPr>
+                <w:rFonts w:ascii="Calibri" w:eastAsia="Times New Roman" w:hAnsi="Calibri" w:cs="Calibri"/>
+                <w:color w:val="000000"/>
+              </w:rPr>
+              <w:t>no</w:t>
+            </w:r>
+          </w:p>
+        </w:tc>
+        <w:tc>
+          <w:tcPr>
+            <w:tcW w:w="5134" w:type="dxa"/>
+            <w:tcBorders>
+              <w:top w:val="nil"/>
+              <w:left w:val="nil"/>
+              <w:bottom w:val="single" w:sz="8" w:space="0" w:color="auto"/>
+              <w:right w:val="single" w:sz="8" w:space="0" w:color="auto"/>
+            </w:tcBorders>
+            <w:noWrap/>
+            <w:vAlign w:val="center"/>
+          </w:tcPr>
+          <w:p>
+            <w:pPr>
+              <w:spacing w:line="240" w:lineRule="auto"/>
+              <w:rPr>
+                <w:rFonts w:ascii="Calibri" w:eastAsia="Times New Roman" w:hAnsi="Calibri" w:cs="Calibri"/>
+                <w:color w:val="000000"/>
+              </w:rPr>
+            </w:pPr>
+            <w:r>
+              <w:rPr>
+                <w:rFonts w:ascii="Calibri" w:eastAsia="Times New Roman" w:hAnsi="Calibri" w:cs="Calibri"/>
+                <w:color w:val="000000"/>
+              </w:rPr>
+              <w:t>Role</w:t>
+            </w:r>
+            <w:r>
+              <w:rPr>
+                <w:rFonts w:ascii="Calibri" w:eastAsia="Times New Roman" w:hAnsi="Calibri" w:cs="Calibri"/>
+                <w:color w:val="000000"/>
+              </w:rPr>
+              <w:t xml:space="preserve"> updated time.</w:t>
+            </w:r>
+          </w:p>
+        </w:tc>
+      </w:tr>
+      <w:tr>
+        <w:trPr>
+          <w:trHeight w:val="330"/>
+        </w:trPr>
+        <w:tc>
+          <w:tcPr>
+            <w:tcW w:w="1975" w:type="dxa"/>
+            <w:tcBorders>
+              <w:top w:val="nil"/>
+              <w:left w:val="single" w:sz="8" w:space="0" w:color="auto"/>
+              <w:bottom w:val="single" w:sz="8" w:space="0" w:color="auto"/>
+              <w:right w:val="single" w:sz="8" w:space="0" w:color="auto"/>
+            </w:tcBorders>
+            <w:noWrap/>
+            <w:vAlign w:val="center"/>
+          </w:tcPr>
+          <w:p>
+            <w:pPr>
+              <w:spacing w:line="240" w:lineRule="auto"/>
+              <w:rPr>
+                <w:rFonts w:ascii="Calibri" w:eastAsia="Times New Roman" w:hAnsi="Calibri" w:cs="Calibri"/>
+                <w:color w:val="000000"/>
+              </w:rPr>
+            </w:pPr>
+            <w:r>
+              <w:rPr>
+                <w:rFonts w:ascii="Calibri" w:eastAsia="Times New Roman" w:hAnsi="Calibri" w:cs="Calibri"/>
+                <w:color w:val="000000"/>
+              </w:rPr>
+              <w:t>is_deleted</w:t>
+            </w:r>
+          </w:p>
+        </w:tc>
+        <w:tc>
+          <w:tcPr>
+            <w:tcW w:w="2410" w:type="dxa"/>
+            <w:tcBorders>
+              <w:top w:val="nil"/>
+              <w:left w:val="nil"/>
+              <w:bottom w:val="single" w:sz="8" w:space="0" w:color="auto"/>
+              <w:right w:val="single" w:sz="8" w:space="0" w:color="auto"/>
+            </w:tcBorders>
+            <w:noWrap/>
+            <w:vAlign w:val="center"/>
+          </w:tcPr>
+          <w:p>
+            <w:pPr>
+              <w:spacing w:line="240" w:lineRule="auto"/>
+              <w:rPr>
+                <w:rFonts w:ascii="Calibri" w:eastAsia="Times New Roman" w:hAnsi="Calibri" w:cs="Calibri"/>
+                <w:color w:val="000000"/>
+              </w:rPr>
+            </w:pPr>
+            <w:r>
+              <w:rPr>
+                <w:rFonts w:ascii="Calibri" w:eastAsia="Times New Roman" w:hAnsi="Calibri" w:cs="Calibri"/>
+                <w:color w:val="000000"/>
+              </w:rPr>
+              <w:t xml:space="preserve">bool </w:t>
+            </w:r>
+          </w:p>
+        </w:tc>
+        <w:tc>
+          <w:tcPr>
+            <w:tcW w:w="394" w:type="dxa"/>
+            <w:tcBorders>
+              <w:top w:val="nil"/>
+              <w:left w:val="nil"/>
+              <w:bottom w:val="single" w:sz="8" w:space="0" w:color="auto"/>
+              <w:right w:val="single" w:sz="8" w:space="0" w:color="auto"/>
+            </w:tcBorders>
+            <w:noWrap/>
+            <w:vAlign w:val="center"/>
+          </w:tcPr>
+          <w:p>
+            <w:pPr>
+              <w:spacing w:line="240" w:lineRule="auto"/>
+              <w:rPr>
+                <w:rFonts w:ascii="Calibri" w:eastAsia="Times New Roman" w:hAnsi="Calibri" w:cs="Calibri"/>
+                <w:color w:val="000000"/>
+              </w:rPr>
+            </w:pPr>
+            <w:r>
+              <w:rPr>
+                <w:rFonts w:ascii="Calibri" w:eastAsia="Times New Roman" w:hAnsi="Calibri" w:cs="Calibri"/>
+                <w:color w:val="000000"/>
+              </w:rPr>
+              <w:t>no</w:t>
+            </w:r>
+          </w:p>
+        </w:tc>
+        <w:tc>
+          <w:tcPr>
+            <w:tcW w:w="5134" w:type="dxa"/>
+            <w:tcBorders>
+              <w:top w:val="nil"/>
+              <w:left w:val="nil"/>
+              <w:bottom w:val="single" w:sz="8" w:space="0" w:color="auto"/>
+              <w:right w:val="single" w:sz="8" w:space="0" w:color="auto"/>
+            </w:tcBorders>
+            <w:noWrap/>
+            <w:vAlign w:val="center"/>
+          </w:tcPr>
+          <w:p>
+            <w:pPr>
+              <w:spacing w:line="240" w:lineRule="auto"/>
+              <w:rPr>
+                <w:rFonts w:ascii="Calibri" w:eastAsia="Times New Roman" w:hAnsi="Calibri" w:cs="Calibri"/>
+                <w:color w:val="000000"/>
+              </w:rPr>
+            </w:pPr>
+            <w:r>
+              <w:rPr>
+                <w:rFonts w:ascii="Calibri" w:eastAsia="Times New Roman" w:hAnsi="Calibri" w:cs="Calibri"/>
+                <w:color w:val="000000"/>
+              </w:rPr>
+              <w:t xml:space="preserve">Store True if the </w:t>
+            </w:r>
+            <w:r>
+              <w:rPr>
+                <w:rFonts w:ascii="Calibri" w:eastAsia="Times New Roman" w:hAnsi="Calibri" w:cs="Calibri"/>
+                <w:color w:val="000000"/>
+              </w:rPr>
+              <w:t>role</w:t>
+            </w:r>
+            <w:r>
+              <w:rPr>
+                <w:rFonts w:ascii="Calibri" w:eastAsia="Times New Roman" w:hAnsi="Calibri" w:cs="Calibri"/>
+                <w:color w:val="000000"/>
+              </w:rPr>
+              <w:t xml:space="preserve"> is deleted, otherwise false.</w:t>
+            </w:r>
+          </w:p>
+        </w:tc>
+      </w:tr>
+      <w:tr>
+        <w:trPr>
+          <w:trHeight w:val="448"/>
+        </w:trPr>
+        <w:tc>
+          <w:tcPr>
+            <w:tcW w:w="1975" w:type="dxa"/>
+            <w:tcBorders>
+              <w:top w:val="nil"/>
+              <w:left w:val="single" w:sz="8" w:space="0" w:color="auto"/>
+              <w:bottom w:val="single" w:sz="8" w:space="0" w:color="auto"/>
+              <w:right w:val="single" w:sz="8" w:space="0" w:color="auto"/>
+            </w:tcBorders>
+            <w:noWrap/>
+            <w:vAlign w:val="center"/>
+            <w:hideMark/>
+          </w:tcPr>
+          <w:p>
+            <w:pPr>
+              <w:spacing w:line="240" w:lineRule="auto"/>
+              <w:rPr>
+                <w:rFonts w:ascii="Calibri" w:eastAsia="Times New Roman" w:hAnsi="Calibri" w:cs="Calibri"/>
+                <w:color w:val="000000"/>
+              </w:rPr>
+            </w:pPr>
+            <w:r>
+              <w:rPr>
+                <w:rFonts w:ascii="Calibri" w:eastAsia="Times New Roman" w:hAnsi="Calibri" w:cs="Calibri"/>
+                <w:color w:val="000000"/>
+              </w:rPr>
+              <w:t>user</w:t>
+            </w:r>
+            <w:r>
+              <w:rPr>
+                <w:rFonts w:ascii="Calibri" w:eastAsia="Times New Roman" w:hAnsi="Calibri" w:cs="Calibri"/>
+                <w:color w:val="000000"/>
+              </w:rPr>
+              <w:t>_id</w:t>
+            </w:r>
+          </w:p>
+        </w:tc>
+        <w:tc>
+          <w:tcPr>
+            <w:tcW w:w="2410" w:type="dxa"/>
+            <w:tcBorders>
+              <w:top w:val="nil"/>
+              <w:left w:val="nil"/>
+              <w:bottom w:val="single" w:sz="8" w:space="0" w:color="auto"/>
+              <w:right w:val="single" w:sz="8" w:space="0" w:color="auto"/>
+            </w:tcBorders>
+            <w:noWrap/>
+            <w:vAlign w:val="center"/>
+            <w:hideMark/>
+          </w:tcPr>
+          <w:p>
+            <w:pPr>
+              <w:spacing w:line="240" w:lineRule="auto"/>
+              <w:rPr>
+                <w:rFonts w:ascii="Calibri" w:eastAsia="Times New Roman" w:hAnsi="Calibri" w:cs="Calibri"/>
+                <w:color w:val="000000"/>
+              </w:rPr>
+            </w:pPr>
+            <w:r>
+              <w:rPr>
+                <w:rFonts w:ascii="Calibri" w:eastAsia="Times New Roman" w:hAnsi="Calibri" w:cs="Calibri"/>
+                <w:color w:val="000000"/>
+              </w:rPr>
+              <w:t>int (fk)</w:t>
+            </w:r>
+          </w:p>
+        </w:tc>
+        <w:tc>
+          <w:tcPr>
+            <w:tcW w:w="394" w:type="dxa"/>
+            <w:tcBorders>
+              <w:top w:val="nil"/>
+              <w:left w:val="nil"/>
+              <w:bottom w:val="single" w:sz="8" w:space="0" w:color="auto"/>
+              <w:right w:val="single" w:sz="8" w:space="0" w:color="auto"/>
+            </w:tcBorders>
+            <w:noWrap/>
+            <w:vAlign w:val="center"/>
+            <w:hideMark/>
+          </w:tcPr>
+          <w:p>
+            <w:pPr>
+              <w:spacing w:line="240" w:lineRule="auto"/>
+              <w:rPr>
+                <w:rFonts w:ascii="Calibri" w:eastAsia="Times New Roman" w:hAnsi="Calibri" w:cs="Calibri"/>
+                <w:color w:val="000000"/>
+              </w:rPr>
+            </w:pPr>
+            <w:r>
+              <w:rPr>
+                <w:rFonts w:ascii="Calibri" w:eastAsia="Times New Roman" w:hAnsi="Calibri" w:cs="Calibri"/>
+                <w:color w:val="000000"/>
+              </w:rPr>
+              <w:t>yes</w:t>
+            </w:r>
+          </w:p>
+        </w:tc>
+        <w:tc>
+          <w:tcPr>
+            <w:tcW w:w="5134" w:type="dxa"/>
+            <w:tcBorders>
+              <w:top w:val="nil"/>
+              <w:left w:val="nil"/>
+              <w:bottom w:val="single" w:sz="8" w:space="0" w:color="auto"/>
+              <w:right w:val="single" w:sz="8" w:space="0" w:color="auto"/>
+            </w:tcBorders>
+            <w:noWrap/>
+            <w:vAlign w:val="center"/>
+            <w:hideMark/>
+          </w:tcPr>
+          <w:p>
+            <w:pPr>
+              <w:spacing w:line="240" w:lineRule="auto"/>
+              <w:rPr>
+                <w:rFonts w:ascii="Calibri" w:eastAsia="Times New Roman" w:hAnsi="Calibri" w:cs="Calibri"/>
+                <w:color w:val="000000"/>
+              </w:rPr>
+            </w:pPr>
+            <w:r>
+              <w:rPr>
+                <w:rFonts w:ascii="Calibri" w:eastAsia="Times New Roman" w:hAnsi="Calibri" w:cs="Calibri"/>
+                <w:color w:val="000000"/>
+              </w:rPr>
+              <w:t>User</w:t>
+            </w:r>
+            <w:r>
+              <w:rPr>
+                <w:rFonts w:ascii="Calibri" w:eastAsia="Times New Roman" w:hAnsi="Calibri" w:cs="Calibri"/>
+                <w:color w:val="000000"/>
+              </w:rPr>
+              <w:t xml:space="preserve"> id foreign key.</w:t>
+            </w:r>
+          </w:p>
+        </w:tc>
+      </w:tr>
+    </w:tbl>
+    <w:p>
+      <w:pPr>
+        <w:pStyle w:val="Heading2"/>
+      </w:pPr>
+    </w:p>
+    <w:p>
+      <w:pPr>
+        <w:pStyle w:val="Heading2"/>
+      </w:pPr>
+      <w:r>
+        <w:lastRenderedPageBreak/>
         <w:t>Doctor Table</w:t>
       </w:r>
       <w:bookmarkEnd w:id="217"/>
@@ -31202,7 +32396,6 @@
                 <w:rFonts w:ascii="Calibri" w:eastAsia="Times New Roman" w:hAnsi="Calibri" w:cs="Calibri"/>
                 <w:color w:val="000000"/>
               </w:rPr>
-              <w:lastRenderedPageBreak/>
               <w:t>doctor_id</w:t>
             </w:r>
           </w:p>
@@ -33666,6 +34859,7 @@
                 <w:rFonts w:ascii="Calibri" w:eastAsia="Times New Roman" w:hAnsi="Calibri" w:cs="Calibri"/>
                 <w:color w:val="000000"/>
               </w:rPr>
+              <w:lastRenderedPageBreak/>
               <w:t>created_at</w:t>
             </w:r>
           </w:p>
@@ -34279,7 +35473,21 @@
         <w:rPr>
           <w:lang w:val="en-GB"/>
         </w:rPr>
-        <w:t>, each patient may have 1 or more billing record and only 1 medical record stored in the medical center db</w:t>
+        <w:t xml:space="preserve">, each patient may have 1 or more billing record and only 1 medical record stored in the medical </w:t>
+      </w:r>
+      <w:proofErr w:type="spellStart"/>
+      <w:r>
+        <w:rPr>
+          <w:lang w:val="en-GB"/>
+        </w:rPr>
+        <w:t>center</w:t>
+      </w:r>
+      <w:proofErr w:type="spellEnd"/>
+      <w:r>
+        <w:rPr>
+          <w:lang w:val="en-GB"/>
+        </w:rPr>
+        <w:t xml:space="preserve"> db</w:t>
       </w:r>
       <w:r>
         <w:rPr>
@@ -35351,6 +36559,7 @@
                 <w:color w:val="000000"/>
               </w:rPr>
             </w:pPr>
+            <w:proofErr w:type="spellStart"/>
             <w:r>
               <w:rPr>
                 <w:rFonts w:ascii="Calibri" w:eastAsia="Times New Roman" w:hAnsi="Calibri" w:cs="Calibri"/>
@@ -35358,6 +36567,7 @@
               </w:rPr>
               <w:t>center_id</w:t>
             </w:r>
+            <w:proofErr w:type="spellEnd"/>
           </w:p>
         </w:tc>
         <w:tc>
@@ -35477,7 +36687,21 @@
         <w:rPr>
           <w:lang w:val="en-GB"/>
         </w:rPr>
-        <w:t>This table will store all the info about medical history record related for a particular patient, each patient may have 1 medical record stored in the medical center db.</w:t>
+        <w:t xml:space="preserve">This table will store all the info about medical history record related for a particular patient, each patient may have 1 medical record stored in the medical </w:t>
+      </w:r>
+      <w:proofErr w:type="spellStart"/>
+      <w:r>
+        <w:rPr>
+          <w:lang w:val="en-GB"/>
+        </w:rPr>
+        <w:t>center</w:t>
+      </w:r>
+      <w:proofErr w:type="spellEnd"/>
+      <w:r>
+        <w:rPr>
+          <w:lang w:val="en-GB"/>
+        </w:rPr>
+        <w:t xml:space="preserve"> db.</w:t>
       </w:r>
     </w:p>
     <w:p>
@@ -36640,6 +37864,7 @@
                 <w:rFonts w:ascii="Calibri" w:eastAsia="Times New Roman" w:hAnsi="Calibri" w:cs="Calibri"/>
                 <w:color w:val="000000"/>
               </w:rPr>
+              <w:lastRenderedPageBreak/>
               <w:t>mental_health_issuesAr</w:t>
             </w:r>
           </w:p>
@@ -37245,7 +38470,6 @@
                 <w:rFonts w:ascii="Calibri" w:eastAsia="Times New Roman" w:hAnsi="Calibri" w:cs="Calibri"/>
                 <w:color w:val="000000"/>
               </w:rPr>
-              <w:lastRenderedPageBreak/>
               <w:t>surgeries_history</w:t>
             </w:r>
           </w:p>
@@ -39749,6 +40973,7 @@
         <w:rPr>
           <w:lang w:val="en-GB"/>
         </w:rPr>
+        <w:lastRenderedPageBreak/>
         <w:t>Appointments Table:</w:t>
       </w:r>
       <w:bookmarkEnd w:id="227"/>
@@ -39775,7 +41000,6 @@
         <w:keepNext/>
       </w:pPr>
       <w:r>
-        <w:lastRenderedPageBreak/>
         <w:t xml:space="preserve">Table </w:t>
       </w:r>
       <w:r>
@@ -41558,6 +42782,7 @@
                 <w:color w:val="000000"/>
               </w:rPr>
             </w:pPr>
+            <w:proofErr w:type="spellStart"/>
             <w:r>
               <w:rPr>
                 <w:rFonts w:ascii="Calibri" w:eastAsia="Times New Roman" w:hAnsi="Calibri" w:cs="Calibri"/>
@@ -41565,6 +42790,7 @@
               </w:rPr>
               <w:t>center_id</w:t>
             </w:r>
+            <w:proofErr w:type="spellEnd"/>
           </w:p>
         </w:tc>
         <w:tc>
@@ -42690,6 +43916,7 @@
                 <w:rFonts w:ascii="Calibri" w:eastAsia="Times New Roman" w:hAnsi="Calibri" w:cs="Calibri"/>
                 <w:color w:val="000000"/>
               </w:rPr>
+              <w:lastRenderedPageBreak/>
               <w:t xml:space="preserve">waiting </w:t>
             </w:r>
             <w:r>
@@ -43382,7 +44609,6 @@
                 <w:rFonts w:ascii="Calibri" w:eastAsia="Times New Roman" w:hAnsi="Calibri" w:cs="Calibri"/>
                 <w:color w:val="000000"/>
               </w:rPr>
-              <w:lastRenderedPageBreak/>
               <w:t>updated_at</w:t>
             </w:r>
           </w:p>
@@ -43641,6 +44867,7 @@
                 <w:color w:val="000000"/>
               </w:rPr>
             </w:pPr>
+            <w:proofErr w:type="spellStart"/>
             <w:r>
               <w:rPr>
                 <w:rFonts w:ascii="Calibri" w:eastAsia="Times New Roman" w:hAnsi="Calibri" w:cs="Calibri"/>
@@ -43648,6 +44875,7 @@
               </w:rPr>
               <w:t>center_id</w:t>
             </w:r>
+            <w:proofErr w:type="spellEnd"/>
           </w:p>
         </w:tc>
         <w:tc>
@@ -44110,10 +45338,7 @@
       </w:pPr>
       <w:bookmarkStart w:id="231" w:name="_Toc159671928"/>
       <w:r>
-        <w:t>Examination</w:t>
-      </w:r>
-      <w:r>
-        <w:t xml:space="preserve"> Table</w:t>
+        <w:t>Examination Table</w:t>
       </w:r>
       <w:bookmarkEnd w:id="231"/>
     </w:p>
@@ -44129,13 +45354,7 @@
         <w:rPr>
           <w:lang w:val="en-GB"/>
         </w:rPr>
-        <w:t xml:space="preserve">This table will store all the info about </w:t>
-      </w:r>
-      <w:r>
-        <w:rPr>
-          <w:lang w:val="en-GB"/>
-        </w:rPr>
-        <w:t>each department examination cost</w:t>
+        <w:t>This table will store all the info about each department examination cost</w:t>
       </w:r>
       <w:r>
         <w:rPr>
@@ -44156,10 +45375,7 @@
         <w:keepNext/>
       </w:pPr>
       <w:r>
-        <w:t>Table 1</w:t>
-      </w:r>
-      <w:r>
-        <w:t>5</w:t>
+        <w:t>Table 15</w:t>
       </w:r>
       <w:r>
         <w:rPr>
@@ -44167,18 +45383,14 @@
         </w:rPr>
         <w:t xml:space="preserve"> </w:t>
       </w:r>
+      <w:proofErr w:type="spellStart"/>
       <w:r>
         <w:rPr>
           <w:lang w:val="en-GB"/>
         </w:rPr>
-        <w:t>Examination</w:t>
-      </w:r>
-      <w:r>
-        <w:rPr>
-          <w:lang w:val="en-GB"/>
-        </w:rPr>
-        <w:t>Table</w:t>
-      </w:r>
+        <w:t>ExaminationTable</w:t>
+      </w:r>
+      <w:proofErr w:type="spellEnd"/>
     </w:p>
     <w:tbl>
       <w:tblPr>
@@ -44349,6 +45561,7 @@
                 <w:color w:val="000000"/>
               </w:rPr>
             </w:pPr>
+            <w:proofErr w:type="spellStart"/>
             <w:r>
               <w:rPr>
                 <w:rFonts w:ascii="Calibri" w:eastAsia="Times New Roman" w:hAnsi="Calibri" w:cs="Calibri"/>
@@ -44356,6 +45569,7 @@
               </w:rPr>
               <w:t>examination_id</w:t>
             </w:r>
+            <w:proofErr w:type="spellEnd"/>
           </w:p>
         </w:tc>
         <w:tc>
@@ -44487,6 +45701,7 @@
                 <w:color w:val="000000"/>
               </w:rPr>
             </w:pPr>
+            <w:proofErr w:type="spellStart"/>
             <w:r>
               <w:rPr>
                 <w:rFonts w:ascii="Calibri" w:eastAsia="Times New Roman" w:hAnsi="Calibri" w:cs="Calibri"/>
@@ -44494,6 +45709,7 @@
               </w:rPr>
               <w:t>examination_cost_dollar</w:t>
             </w:r>
+            <w:proofErr w:type="spellEnd"/>
           </w:p>
         </w:tc>
         <w:tc>
@@ -44608,6 +45824,7 @@
                 <w:color w:val="000000"/>
               </w:rPr>
             </w:pPr>
+            <w:proofErr w:type="spellStart"/>
             <w:r>
               <w:rPr>
                 <w:rFonts w:ascii="Calibri" w:eastAsia="Times New Roman" w:hAnsi="Calibri" w:cs="Calibri"/>
@@ -44622,6 +45839,7 @@
               </w:rPr>
               <w:t>ese</w:t>
             </w:r>
+            <w:proofErr w:type="spellEnd"/>
           </w:p>
         </w:tc>
         <w:tc>
@@ -44832,14 +46050,7 @@
                 <w:rFonts w:ascii="Calibri" w:eastAsia="Times New Roman" w:hAnsi="Calibri" w:cs="Calibri"/>
                 <w:color w:val="000000"/>
               </w:rPr>
-              <w:t>C</w:t>
-            </w:r>
-            <w:r>
-              <w:rPr>
-                <w:rFonts w:ascii="Calibri" w:eastAsia="Times New Roman" w:hAnsi="Calibri" w:cs="Calibri"/>
-                <w:color w:val="000000"/>
-              </w:rPr>
-              <w:t>reated at time.</w:t>
+              <w:t>Created at time.</w:t>
             </w:r>
           </w:p>
         </w:tc>
@@ -44964,14 +46175,7 @@
                 <w:rFonts w:ascii="Calibri" w:eastAsia="Times New Roman" w:hAnsi="Calibri" w:cs="Calibri"/>
                 <w:color w:val="000000"/>
               </w:rPr>
-              <w:t>Cost</w:t>
-            </w:r>
-            <w:r>
-              <w:rPr>
-                <w:rFonts w:ascii="Calibri" w:eastAsia="Times New Roman" w:hAnsi="Calibri" w:cs="Calibri"/>
-                <w:color w:val="000000"/>
-              </w:rPr>
-              <w:t xml:space="preserve"> updated time.</w:t>
+              <w:t>Cost updated time.</w:t>
             </w:r>
           </w:p>
         </w:tc>
@@ -45096,21 +46300,7 @@
                 <w:rFonts w:ascii="Calibri" w:eastAsia="Times New Roman" w:hAnsi="Calibri" w:cs="Calibri"/>
                 <w:color w:val="000000"/>
               </w:rPr>
-              <w:t xml:space="preserve">Store True if the </w:t>
-            </w:r>
-            <w:r>
-              <w:rPr>
-                <w:rFonts w:ascii="Calibri" w:eastAsia="Times New Roman" w:hAnsi="Calibri" w:cs="Calibri"/>
-                <w:color w:val="000000"/>
-              </w:rPr>
-              <w:t>examination</w:t>
-            </w:r>
-            <w:r>
-              <w:rPr>
-                <w:rFonts w:ascii="Calibri" w:eastAsia="Times New Roman" w:hAnsi="Calibri" w:cs="Calibri"/>
-                <w:color w:val="000000"/>
-              </w:rPr>
-              <w:t xml:space="preserve"> is deleted, otherwise false.</w:t>
+              <w:t>Store True if the examination is deleted, otherwise false.</w:t>
             </w:r>
           </w:p>
         </w:tc>
@@ -45247,10 +46437,7 @@
       </w:pPr>
       <w:bookmarkStart w:id="232" w:name="_Toc159671929"/>
       <w:r>
-        <w:t>Patient Payments</w:t>
-      </w:r>
-      <w:r>
-        <w:t xml:space="preserve"> Table</w:t>
+        <w:t>Patient Payments Table</w:t>
       </w:r>
       <w:bookmarkEnd w:id="232"/>
     </w:p>
@@ -45266,19 +46453,7 @@
         <w:rPr>
           <w:lang w:val="en-GB"/>
         </w:rPr>
-        <w:t>This table will store all the info about</w:t>
-      </w:r>
-      <w:r>
-        <w:rPr>
-          <w:lang w:val="en-GB"/>
-        </w:rPr>
-        <w:t xml:space="preserve"> all the payments done by a patient</w:t>
-      </w:r>
-      <w:r>
-        <w:rPr>
-          <w:lang w:val="en-GB"/>
-        </w:rPr>
-        <w:t>.</w:t>
+        <w:t>This table will store all the info about all the payments done by a patient.</w:t>
       </w:r>
       <w:r>
         <w:rPr>
@@ -45293,28 +46468,13 @@
         <w:keepNext/>
       </w:pPr>
       <w:r>
-        <w:t>Table 1</w:t>
-      </w:r>
-      <w:r>
-        <w:t>6</w:t>
+        <w:t>Table 16</w:t>
       </w:r>
       <w:r>
         <w:rPr>
           <w:lang w:val="en-GB"/>
         </w:rPr>
-        <w:t xml:space="preserve"> </w:t>
-      </w:r>
-      <w:r>
-        <w:rPr>
-          <w:lang w:val="en-GB"/>
-        </w:rPr>
-        <w:t xml:space="preserve">Patient Payments </w:t>
-      </w:r>
-      <w:r>
-        <w:rPr>
-          <w:lang w:val="en-GB"/>
-        </w:rPr>
-        <w:t>Table</w:t>
+        <w:t xml:space="preserve"> Patient Payments Table</w:t>
       </w:r>
     </w:p>
     <w:tbl>
@@ -45486,20 +46646,15 @@
                 <w:color w:val="000000"/>
               </w:rPr>
             </w:pPr>
-            <w:r>
-              <w:rPr>
-                <w:rFonts w:ascii="Calibri" w:eastAsia="Times New Roman" w:hAnsi="Calibri" w:cs="Calibri"/>
-                <w:color w:val="000000"/>
-              </w:rPr>
-              <w:t>payment</w:t>
-            </w:r>
-            <w:r>
-              <w:rPr>
-                <w:rFonts w:ascii="Calibri" w:eastAsia="Times New Roman" w:hAnsi="Calibri" w:cs="Calibri"/>
-                <w:color w:val="000000"/>
-              </w:rPr>
-              <w:t>_id</w:t>
-            </w:r>
+            <w:proofErr w:type="spellStart"/>
+            <w:r>
+              <w:rPr>
+                <w:rFonts w:ascii="Calibri" w:eastAsia="Times New Roman" w:hAnsi="Calibri" w:cs="Calibri"/>
+                <w:color w:val="000000"/>
+              </w:rPr>
+              <w:t>payment_id</w:t>
+            </w:r>
+            <w:proofErr w:type="spellEnd"/>
           </w:p>
         </w:tc>
         <w:tc>
@@ -45588,21 +46743,7 @@
                 <w:rFonts w:ascii="Calibri" w:eastAsia="Times New Roman" w:hAnsi="Calibri" w:cs="Calibri"/>
                 <w:color w:val="000000"/>
               </w:rPr>
-              <w:t xml:space="preserve">Unique key for the </w:t>
-            </w:r>
-            <w:r>
-              <w:rPr>
-                <w:rFonts w:ascii="Calibri" w:eastAsia="Times New Roman" w:hAnsi="Calibri" w:cs="Calibri"/>
-                <w:color w:val="000000"/>
-              </w:rPr>
-              <w:t>payment</w:t>
-            </w:r>
-            <w:r>
-              <w:rPr>
-                <w:rFonts w:ascii="Calibri" w:eastAsia="Times New Roman" w:hAnsi="Calibri" w:cs="Calibri"/>
-                <w:color w:val="000000"/>
-              </w:rPr>
-              <w:t>.</w:t>
+              <w:t>Unique key for the payment.</w:t>
             </w:r>
           </w:p>
         </w:tc>
@@ -45631,13 +46772,16 @@
                 <w:color w:val="000000"/>
               </w:rPr>
             </w:pPr>
-            <w:r>
-              <w:rPr>
-                <w:rFonts w:ascii="Calibri" w:eastAsia="Times New Roman" w:hAnsi="Calibri" w:cs="Calibri"/>
-                <w:color w:val="000000"/>
-              </w:rPr>
+            <w:proofErr w:type="spellStart"/>
+            <w:r>
+              <w:rPr>
+                <w:rFonts w:ascii="Calibri" w:eastAsia="Times New Roman" w:hAnsi="Calibri" w:cs="Calibri"/>
+                <w:color w:val="000000"/>
+              </w:rPr>
+              <w:lastRenderedPageBreak/>
               <w:t>payment_amount_dollar</w:t>
             </w:r>
+            <w:proofErr w:type="spellEnd"/>
           </w:p>
         </w:tc>
         <w:tc>
@@ -45723,7 +46867,23 @@
                 <w:rFonts w:ascii="Calibri" w:eastAsia="Times New Roman" w:hAnsi="Calibri" w:cs="Calibri"/>
                 <w:color w:val="000000"/>
               </w:rPr>
-              <w:t>Payment amount in Dollar. This value will come from the examination_id.</w:t>
+              <w:t xml:space="preserve">Payment amount in Dollar. This value will come from the </w:t>
+            </w:r>
+            <w:proofErr w:type="spellStart"/>
+            <w:r>
+              <w:rPr>
+                <w:rFonts w:ascii="Calibri" w:eastAsia="Times New Roman" w:hAnsi="Calibri" w:cs="Calibri"/>
+                <w:color w:val="000000"/>
+              </w:rPr>
+              <w:t>examination_id</w:t>
+            </w:r>
+            <w:proofErr w:type="spellEnd"/>
+            <w:r>
+              <w:rPr>
+                <w:rFonts w:ascii="Calibri" w:eastAsia="Times New Roman" w:hAnsi="Calibri" w:cs="Calibri"/>
+                <w:color w:val="000000"/>
+              </w:rPr>
+              <w:t>.</w:t>
             </w:r>
           </w:p>
         </w:tc>
@@ -45752,6 +46912,7 @@
                 <w:color w:val="000000"/>
               </w:rPr>
             </w:pPr>
+            <w:proofErr w:type="spellStart"/>
             <w:r>
               <w:rPr>
                 <w:rFonts w:ascii="Calibri" w:eastAsia="Times New Roman" w:hAnsi="Calibri" w:cs="Calibri"/>
@@ -45766,6 +46927,7 @@
               </w:rPr>
               <w:t>ese</w:t>
             </w:r>
+            <w:proofErr w:type="spellEnd"/>
           </w:p>
         </w:tc>
         <w:tc>
@@ -45851,21 +47013,23 @@
                 <w:rFonts w:ascii="Calibri" w:eastAsia="Times New Roman" w:hAnsi="Calibri" w:cs="Calibri"/>
                 <w:color w:val="000000"/>
               </w:rPr>
-              <w:t xml:space="preserve">Payment amount in </w:t>
-            </w:r>
-            <w:r>
-              <w:rPr>
-                <w:rFonts w:ascii="Calibri" w:eastAsia="Times New Roman" w:hAnsi="Calibri" w:cs="Calibri"/>
-                <w:color w:val="000000"/>
-              </w:rPr>
-              <w:t>Lebanese</w:t>
-            </w:r>
-            <w:r>
-              <w:rPr>
-                <w:rFonts w:ascii="Calibri" w:eastAsia="Times New Roman" w:hAnsi="Calibri" w:cs="Calibri"/>
-                <w:color w:val="000000"/>
-              </w:rPr>
-              <w:t>. This value will come from the examination_id.</w:t>
+              <w:t xml:space="preserve">Payment amount in Lebanese. This value will come from the </w:t>
+            </w:r>
+            <w:proofErr w:type="spellStart"/>
+            <w:r>
+              <w:rPr>
+                <w:rFonts w:ascii="Calibri" w:eastAsia="Times New Roman" w:hAnsi="Calibri" w:cs="Calibri"/>
+                <w:color w:val="000000"/>
+              </w:rPr>
+              <w:t>examination_id</w:t>
+            </w:r>
+            <w:proofErr w:type="spellEnd"/>
+            <w:r>
+              <w:rPr>
+                <w:rFonts w:ascii="Calibri" w:eastAsia="Times New Roman" w:hAnsi="Calibri" w:cs="Calibri"/>
+                <w:color w:val="000000"/>
+              </w:rPr>
+              <w:t>.</w:t>
             </w:r>
           </w:p>
         </w:tc>
@@ -45894,6 +47058,7 @@
                 <w:color w:val="000000"/>
               </w:rPr>
             </w:pPr>
+            <w:proofErr w:type="spellStart"/>
             <w:r>
               <w:rPr>
                 <w:rFonts w:ascii="Calibri" w:eastAsia="Times New Roman" w:hAnsi="Calibri" w:cs="Calibri"/>
@@ -45901,6 +47066,7 @@
               </w:rPr>
               <w:t>payment_date</w:t>
             </w:r>
+            <w:proofErr w:type="spellEnd"/>
           </w:p>
         </w:tc>
         <w:tc>
@@ -46015,6 +47181,7 @@
                 <w:color w:val="000000"/>
               </w:rPr>
             </w:pPr>
+            <w:proofErr w:type="spellStart"/>
             <w:r>
               <w:rPr>
                 <w:rFonts w:ascii="Calibri" w:eastAsia="Times New Roman" w:hAnsi="Calibri" w:cs="Calibri"/>
@@ -46022,6 +47189,7 @@
               </w:rPr>
               <w:t>discount_price_dollar</w:t>
             </w:r>
+            <w:proofErr w:type="spellEnd"/>
           </w:p>
         </w:tc>
         <w:tc>
@@ -46107,7 +47275,23 @@
                 <w:rFonts w:ascii="Calibri" w:eastAsia="Times New Roman" w:hAnsi="Calibri" w:cs="Calibri"/>
                 <w:color w:val="000000"/>
               </w:rPr>
-              <w:t>Discount price in Dollar. The discount price will come from patient_id if he has insuarance.</w:t>
+              <w:t xml:space="preserve">Discount price in Dollar. The discount price will come from patient_id if he has </w:t>
+            </w:r>
+            <w:proofErr w:type="spellStart"/>
+            <w:r>
+              <w:rPr>
+                <w:rFonts w:ascii="Calibri" w:eastAsia="Times New Roman" w:hAnsi="Calibri" w:cs="Calibri"/>
+                <w:color w:val="000000"/>
+              </w:rPr>
+              <w:t>insuarance</w:t>
+            </w:r>
+            <w:proofErr w:type="spellEnd"/>
+            <w:r>
+              <w:rPr>
+                <w:rFonts w:ascii="Calibri" w:eastAsia="Times New Roman" w:hAnsi="Calibri" w:cs="Calibri"/>
+                <w:color w:val="000000"/>
+              </w:rPr>
+              <w:t>.</w:t>
             </w:r>
           </w:p>
         </w:tc>
@@ -46136,14 +47320,15 @@
                 <w:color w:val="000000"/>
               </w:rPr>
             </w:pPr>
-            <w:r>
-              <w:rPr>
-                <w:rFonts w:ascii="Calibri" w:eastAsia="Times New Roman" w:hAnsi="Calibri" w:cs="Calibri"/>
-                <w:color w:val="000000"/>
-              </w:rPr>
-              <w:lastRenderedPageBreak/>
+            <w:proofErr w:type="spellStart"/>
+            <w:r>
+              <w:rPr>
+                <w:rFonts w:ascii="Calibri" w:eastAsia="Times New Roman" w:hAnsi="Calibri" w:cs="Calibri"/>
+                <w:color w:val="000000"/>
+              </w:rPr>
               <w:t>discount_price_lebanses</w:t>
             </w:r>
+            <w:proofErr w:type="spellEnd"/>
           </w:p>
         </w:tc>
         <w:tc>
@@ -46229,21 +47414,23 @@
                 <w:rFonts w:ascii="Calibri" w:eastAsia="Times New Roman" w:hAnsi="Calibri" w:cs="Calibri"/>
                 <w:color w:val="000000"/>
               </w:rPr>
-              <w:t xml:space="preserve">Discount price in </w:t>
-            </w:r>
-            <w:r>
-              <w:rPr>
-                <w:rFonts w:ascii="Calibri" w:eastAsia="Times New Roman" w:hAnsi="Calibri" w:cs="Calibri"/>
-                <w:color w:val="000000"/>
-              </w:rPr>
-              <w:t>Lebanese</w:t>
-            </w:r>
-            <w:r>
-              <w:rPr>
-                <w:rFonts w:ascii="Calibri" w:eastAsia="Times New Roman" w:hAnsi="Calibri" w:cs="Calibri"/>
-                <w:color w:val="000000"/>
-              </w:rPr>
-              <w:t>. The discount price will come from patient_id if he has insuarance.</w:t>
+              <w:t xml:space="preserve">Discount price in Lebanese. The discount price will come from patient_id if he has </w:t>
+            </w:r>
+            <w:proofErr w:type="spellStart"/>
+            <w:r>
+              <w:rPr>
+                <w:rFonts w:ascii="Calibri" w:eastAsia="Times New Roman" w:hAnsi="Calibri" w:cs="Calibri"/>
+                <w:color w:val="000000"/>
+              </w:rPr>
+              <w:t>insuarance</w:t>
+            </w:r>
+            <w:proofErr w:type="spellEnd"/>
+            <w:r>
+              <w:rPr>
+                <w:rFonts w:ascii="Calibri" w:eastAsia="Times New Roman" w:hAnsi="Calibri" w:cs="Calibri"/>
+                <w:color w:val="000000"/>
+              </w:rPr>
+              <w:t>.</w:t>
             </w:r>
           </w:p>
         </w:tc>
@@ -46272,6 +47459,7 @@
                 <w:color w:val="000000"/>
               </w:rPr>
             </w:pPr>
+            <w:proofErr w:type="spellStart"/>
             <w:r>
               <w:rPr>
                 <w:rFonts w:ascii="Calibri" w:eastAsia="Times New Roman" w:hAnsi="Calibri" w:cs="Calibri"/>
@@ -46279,6 +47467,7 @@
               </w:rPr>
               <w:t>total_payment_dollar</w:t>
             </w:r>
+            <w:proofErr w:type="spellEnd"/>
           </w:p>
         </w:tc>
         <w:tc>
@@ -46393,6 +47582,7 @@
                 <w:color w:val="000000"/>
               </w:rPr>
             </w:pPr>
+            <w:proofErr w:type="spellStart"/>
             <w:r>
               <w:rPr>
                 <w:rFonts w:ascii="Calibri" w:eastAsia="Times New Roman" w:hAnsi="Calibri" w:cs="Calibri"/>
@@ -46400,6 +47590,7 @@
               </w:rPr>
               <w:t>total_payment_lebanses</w:t>
             </w:r>
+            <w:proofErr w:type="spellEnd"/>
           </w:p>
         </w:tc>
         <w:tc>
@@ -46610,14 +47801,7 @@
                 <w:rFonts w:ascii="Calibri" w:eastAsia="Times New Roman" w:hAnsi="Calibri" w:cs="Calibri"/>
                 <w:color w:val="000000"/>
               </w:rPr>
-              <w:t>Payment</w:t>
-            </w:r>
-            <w:r>
-              <w:rPr>
-                <w:rFonts w:ascii="Calibri" w:eastAsia="Times New Roman" w:hAnsi="Calibri" w:cs="Calibri"/>
-                <w:color w:val="000000"/>
-              </w:rPr>
-              <w:t xml:space="preserve"> created at time.</w:t>
+              <w:t>Payment created at time.</w:t>
             </w:r>
           </w:p>
         </w:tc>
@@ -46652,14 +47836,7 @@
                 <w:rFonts w:ascii="Calibri" w:eastAsia="Times New Roman" w:hAnsi="Calibri" w:cs="Calibri"/>
                 <w:color w:val="000000"/>
               </w:rPr>
-              <w:t>patient</w:t>
-            </w:r>
-            <w:r>
-              <w:rPr>
-                <w:rFonts w:ascii="Calibri" w:eastAsia="Times New Roman" w:hAnsi="Calibri" w:cs="Calibri"/>
-                <w:color w:val="000000"/>
-              </w:rPr>
-              <w:t>_id</w:t>
+              <w:t>patient_id</w:t>
             </w:r>
           </w:p>
         </w:tc>
@@ -46689,14 +47866,7 @@
                 <w:rFonts w:ascii="Calibri" w:eastAsia="Times New Roman" w:hAnsi="Calibri" w:cs="Calibri"/>
                 <w:color w:val="000000"/>
               </w:rPr>
-              <w:t>i</w:t>
-            </w:r>
-            <w:r>
-              <w:rPr>
-                <w:rFonts w:ascii="Calibri" w:eastAsia="Times New Roman" w:hAnsi="Calibri" w:cs="Calibri"/>
-                <w:color w:val="000000"/>
-              </w:rPr>
-              <w:t>nt (fk)</w:t>
+              <w:t>int (fk)</w:t>
             </w:r>
           </w:p>
         </w:tc>
@@ -46756,28 +47926,7 @@
                 <w:rFonts w:ascii="Calibri" w:eastAsia="Times New Roman" w:hAnsi="Calibri" w:cs="Calibri"/>
                 <w:color w:val="000000"/>
               </w:rPr>
-              <w:t>Patient</w:t>
-            </w:r>
-            <w:r>
-              <w:rPr>
-                <w:rFonts w:ascii="Calibri" w:eastAsia="Times New Roman" w:hAnsi="Calibri" w:cs="Calibri"/>
-                <w:color w:val="000000"/>
-              </w:rPr>
-              <w:t xml:space="preserve"> info from the </w:t>
-            </w:r>
-            <w:r>
-              <w:rPr>
-                <w:rFonts w:ascii="Calibri" w:eastAsia="Times New Roman" w:hAnsi="Calibri" w:cs="Calibri"/>
-                <w:color w:val="000000"/>
-              </w:rPr>
-              <w:t>patient</w:t>
-            </w:r>
-            <w:r>
-              <w:rPr>
-                <w:rFonts w:ascii="Calibri" w:eastAsia="Times New Roman" w:hAnsi="Calibri" w:cs="Calibri"/>
-                <w:color w:val="000000"/>
-              </w:rPr>
-              <w:t xml:space="preserve"> id</w:t>
+              <w:t>Patient info from the patient id</w:t>
             </w:r>
           </w:p>
         </w:tc>
@@ -46807,20 +47956,15 @@
                 <w:color w:val="000000"/>
               </w:rPr>
             </w:pPr>
-            <w:r>
-              <w:rPr>
-                <w:rFonts w:ascii="Calibri" w:eastAsia="Times New Roman" w:hAnsi="Calibri" w:cs="Calibri"/>
-                <w:color w:val="000000"/>
-              </w:rPr>
-              <w:t>examination</w:t>
-            </w:r>
-            <w:r>
-              <w:rPr>
-                <w:rFonts w:ascii="Calibri" w:eastAsia="Times New Roman" w:hAnsi="Calibri" w:cs="Calibri"/>
-                <w:color w:val="000000"/>
-              </w:rPr>
-              <w:t>_id</w:t>
-            </w:r>
+            <w:proofErr w:type="spellStart"/>
+            <w:r>
+              <w:rPr>
+                <w:rFonts w:ascii="Calibri" w:eastAsia="Times New Roman" w:hAnsi="Calibri" w:cs="Calibri"/>
+                <w:color w:val="000000"/>
+              </w:rPr>
+              <w:t>examination_id</w:t>
+            </w:r>
+            <w:proofErr w:type="spellEnd"/>
           </w:p>
         </w:tc>
         <w:tc>
@@ -46909,14 +48053,7 @@
                 <w:rFonts w:ascii="Calibri" w:eastAsia="Times New Roman" w:hAnsi="Calibri" w:cs="Calibri"/>
                 <w:color w:val="000000"/>
               </w:rPr>
-              <w:t>Examination</w:t>
-            </w:r>
-            <w:r>
-              <w:rPr>
-                <w:rFonts w:ascii="Calibri" w:eastAsia="Times New Roman" w:hAnsi="Calibri" w:cs="Calibri"/>
-                <w:color w:val="000000"/>
-              </w:rPr>
-              <w:t xml:space="preserve"> id foreign key.</w:t>
+              <w:t>Examination id foreign key.</w:t>
             </w:r>
           </w:p>
         </w:tc>
@@ -46928,10 +48065,7 @@
       </w:pPr>
       <w:bookmarkStart w:id="233" w:name="_Toc159671930"/>
       <w:r>
-        <w:t>Account Receivable</w:t>
-      </w:r>
-      <w:r>
-        <w:t xml:space="preserve"> Table</w:t>
+        <w:t>Account Receivable Table</w:t>
       </w:r>
       <w:bookmarkEnd w:id="233"/>
     </w:p>
@@ -46947,25 +48081,21 @@
         <w:rPr>
           <w:lang w:val="en-GB"/>
         </w:rPr>
-        <w:t xml:space="preserve">This table will store all the </w:t>
-      </w:r>
+        <w:t xml:space="preserve">This table will store all the payments done from patients to the medical </w:t>
+      </w:r>
+      <w:proofErr w:type="spellStart"/>
       <w:r>
         <w:rPr>
           <w:lang w:val="en-GB"/>
         </w:rPr>
-        <w:t>payments done from patients to the medical center money account</w:t>
-      </w:r>
+        <w:t>center</w:t>
+      </w:r>
+      <w:proofErr w:type="spellEnd"/>
       <w:r>
         <w:rPr>
           <w:lang w:val="en-GB"/>
         </w:rPr>
-        <w:t>.</w:t>
-      </w:r>
-      <w:r>
-        <w:rPr>
-          <w:lang w:val="en-GB"/>
-        </w:rPr>
-        <w:t xml:space="preserve"> (1:M) 1 account will have 1 or many invoiced paid from a single patient</w:t>
+        <w:t xml:space="preserve"> money account. (1:M) 1 account will have 1 or many invoiced paid from a single patient</w:t>
       </w:r>
     </w:p>
     <w:p>
@@ -46974,22 +48104,13 @@
         <w:keepNext/>
       </w:pPr>
       <w:r>
-        <w:t>Table 1</w:t>
-      </w:r>
-      <w:r>
-        <w:t xml:space="preserve">7 </w:t>
+        <w:t xml:space="preserve">Table 17 </w:t>
       </w:r>
       <w:r>
         <w:rPr>
           <w:lang w:val="en-GB"/>
         </w:rPr>
-        <w:t xml:space="preserve"> </w:t>
-      </w:r>
-      <w:r>
-        <w:rPr>
-          <w:lang w:val="en-GB"/>
-        </w:rPr>
-        <w:t>Account Receivable Table</w:t>
+        <w:t xml:space="preserve"> Account Receivable Table</w:t>
       </w:r>
     </w:p>
     <w:tbl>
@@ -47161,20 +48282,15 @@
                 <w:color w:val="000000"/>
               </w:rPr>
             </w:pPr>
-            <w:r>
-              <w:rPr>
-                <w:rFonts w:ascii="Calibri" w:eastAsia="Times New Roman" w:hAnsi="Calibri" w:cs="Calibri"/>
-                <w:color w:val="000000"/>
-              </w:rPr>
-              <w:t>account_receivable</w:t>
-            </w:r>
-            <w:r>
-              <w:rPr>
-                <w:rFonts w:ascii="Calibri" w:eastAsia="Times New Roman" w:hAnsi="Calibri" w:cs="Calibri"/>
-                <w:color w:val="000000"/>
-              </w:rPr>
-              <w:t>_id</w:t>
-            </w:r>
+            <w:proofErr w:type="spellStart"/>
+            <w:r>
+              <w:rPr>
+                <w:rFonts w:ascii="Calibri" w:eastAsia="Times New Roman" w:hAnsi="Calibri" w:cs="Calibri"/>
+                <w:color w:val="000000"/>
+              </w:rPr>
+              <w:t>account_receivable_id</w:t>
+            </w:r>
+            <w:proofErr w:type="spellEnd"/>
           </w:p>
         </w:tc>
         <w:tc>
@@ -47258,20 +48374,15 @@
                 <w:color w:val="000000"/>
               </w:rPr>
             </w:pPr>
-            <w:r>
-              <w:rPr>
-                <w:rFonts w:ascii="Calibri" w:eastAsia="Times New Roman" w:hAnsi="Calibri" w:cs="Calibri"/>
-                <w:color w:val="000000"/>
-              </w:rPr>
-              <w:t>Unique</w:t>
-            </w:r>
-            <w:r>
-              <w:rPr>
-                <w:rFonts w:ascii="Calibri" w:eastAsia="Times New Roman" w:hAnsi="Calibri" w:cs="Calibri"/>
-                <w:color w:val="000000"/>
-              </w:rPr>
-              <w:t>key</w:t>
-            </w:r>
+            <w:proofErr w:type="spellStart"/>
+            <w:r>
+              <w:rPr>
+                <w:rFonts w:ascii="Calibri" w:eastAsia="Times New Roman" w:hAnsi="Calibri" w:cs="Calibri"/>
+                <w:color w:val="000000"/>
+              </w:rPr>
+              <w:t>Uniquekey</w:t>
+            </w:r>
+            <w:proofErr w:type="spellEnd"/>
             <w:r>
               <w:rPr>
                 <w:rFonts w:ascii="Calibri" w:eastAsia="Times New Roman" w:hAnsi="Calibri" w:cs="Calibri"/>
@@ -47306,6 +48417,7 @@
                 <w:color w:val="000000"/>
               </w:rPr>
             </w:pPr>
+            <w:proofErr w:type="spellStart"/>
             <w:r>
               <w:rPr>
                 <w:rFonts w:ascii="Calibri" w:eastAsia="Times New Roman" w:hAnsi="Calibri" w:cs="Calibri"/>
@@ -47313,6 +48425,7 @@
               </w:rPr>
               <w:t>Total_amount_dollar</w:t>
             </w:r>
+            <w:proofErr w:type="spellEnd"/>
           </w:p>
         </w:tc>
         <w:tc>
@@ -47335,12 +48448,21 @@
                 <w:color w:val="000000"/>
               </w:rPr>
             </w:pPr>
-            <w:r>
-              <w:rPr>
-                <w:rFonts w:ascii="Calibri" w:eastAsia="Times New Roman" w:hAnsi="Calibri" w:cs="Calibri"/>
-                <w:color w:val="000000"/>
-              </w:rPr>
-              <w:t>Deciaml (15,2)</w:t>
+            <w:proofErr w:type="spellStart"/>
+            <w:r>
+              <w:rPr>
+                <w:rFonts w:ascii="Calibri" w:eastAsia="Times New Roman" w:hAnsi="Calibri" w:cs="Calibri"/>
+                <w:color w:val="000000"/>
+              </w:rPr>
+              <w:t>Deciaml</w:t>
+            </w:r>
+            <w:proofErr w:type="spellEnd"/>
+            <w:r>
+              <w:rPr>
+                <w:rFonts w:ascii="Calibri" w:eastAsia="Times New Roman" w:hAnsi="Calibri" w:cs="Calibri"/>
+                <w:color w:val="000000"/>
+              </w:rPr>
+              <w:t xml:space="preserve"> (15,2)</w:t>
             </w:r>
           </w:p>
         </w:tc>
@@ -47427,6 +48549,7 @@
                 <w:color w:val="000000"/>
               </w:rPr>
             </w:pPr>
+            <w:proofErr w:type="spellStart"/>
             <w:r>
               <w:rPr>
                 <w:rFonts w:ascii="Calibri" w:eastAsia="Times New Roman" w:hAnsi="Calibri" w:cs="Calibri"/>
@@ -47434,6 +48557,7 @@
               </w:rPr>
               <w:t>Total_amount_lebanese</w:t>
             </w:r>
+            <w:proofErr w:type="spellEnd"/>
           </w:p>
         </w:tc>
         <w:tc>
@@ -47456,12 +48580,21 @@
                 <w:color w:val="000000"/>
               </w:rPr>
             </w:pPr>
-            <w:r>
-              <w:rPr>
-                <w:rFonts w:ascii="Calibri" w:eastAsia="Times New Roman" w:hAnsi="Calibri" w:cs="Calibri"/>
-                <w:color w:val="000000"/>
-              </w:rPr>
-              <w:t>Deciaml (15,2)</w:t>
+            <w:proofErr w:type="spellStart"/>
+            <w:r>
+              <w:rPr>
+                <w:rFonts w:ascii="Calibri" w:eastAsia="Times New Roman" w:hAnsi="Calibri" w:cs="Calibri"/>
+                <w:color w:val="000000"/>
+              </w:rPr>
+              <w:t>Deciaml</w:t>
+            </w:r>
+            <w:proofErr w:type="spellEnd"/>
+            <w:r>
+              <w:rPr>
+                <w:rFonts w:ascii="Calibri" w:eastAsia="Times New Roman" w:hAnsi="Calibri" w:cs="Calibri"/>
+                <w:color w:val="000000"/>
+              </w:rPr>
+              <w:t xml:space="preserve"> (15,2)</w:t>
             </w:r>
           </w:p>
         </w:tc>
@@ -47519,35 +48652,7 @@
                 <w:rFonts w:ascii="Calibri" w:eastAsia="Times New Roman" w:hAnsi="Calibri" w:cs="Calibri"/>
                 <w:color w:val="000000"/>
               </w:rPr>
-              <w:t xml:space="preserve">Total amount of money in Dollar </w:t>
-            </w:r>
-            <w:r>
-              <w:rPr>
-                <w:rFonts w:ascii="Calibri" w:eastAsia="Times New Roman" w:hAnsi="Calibri" w:cs="Calibri"/>
-                <w:color w:val="000000"/>
-              </w:rPr>
-              <w:t>received</w:t>
-            </w:r>
-            <w:r>
-              <w:rPr>
-                <w:rFonts w:ascii="Calibri" w:eastAsia="Times New Roman" w:hAnsi="Calibri" w:cs="Calibri"/>
-                <w:color w:val="000000"/>
-              </w:rPr>
-              <w:t xml:space="preserve"> in one day</w:t>
-            </w:r>
-            <w:r>
-              <w:rPr>
-                <w:rFonts w:ascii="Calibri" w:eastAsia="Times New Roman" w:hAnsi="Calibri" w:cs="Calibri"/>
-                <w:color w:val="000000"/>
-              </w:rPr>
-              <w:t xml:space="preserve">. </w:t>
-            </w:r>
-            <w:r>
-              <w:rPr>
-                <w:rFonts w:ascii="Calibri" w:eastAsia="Times New Roman" w:hAnsi="Calibri" w:cs="Calibri"/>
-                <w:color w:val="000000"/>
-              </w:rPr>
-              <w:t>The total will be computed in a Join Query.</w:t>
+              <w:t>Total amount of money in Dollar received in one day. The total will be computed in a Join Query.</w:t>
             </w:r>
           </w:p>
         </w:tc>
@@ -47609,6 +48714,7 @@
       <w:bookmarkStart w:id="238" w:name="_Toc102315137"/>
       <w:bookmarkStart w:id="239" w:name="_Toc105163577"/>
       <w:r>
+        <w:lastRenderedPageBreak/>
         <w:t>Context Data model:</w:t>
       </w:r>
       <w:bookmarkEnd w:id="238"/>
@@ -47616,11 +48722,7 @@
     </w:p>
     <w:p>
       <w:r>
-        <w:t xml:space="preserve">A context model (or context modeling) defines how context data are structured and maintained (It plays a key role in supporting efficient context management). It aims to produce a formal or semi-formal description of the context information that is present in a It is used to represent the reusable </w:t>
-      </w:r>
-      <w:r>
-        <w:lastRenderedPageBreak/>
-        <w:t>context information of the components (The top-level classes consist of Operating system, component container, hardware requirement and Software requirement).</w:t>
+        <w:t>A context model (or context modeling) defines how context data are structured and maintained (It plays a key role in supporting efficient context management). It aims to produce a formal or semi-formal description of the context information that is present in a It is used to represent the reusable context information of the components (The top-level classes consist of Operating system, component container, hardware requirement and Software requirement).</w:t>
       </w:r>
       <w:sdt>
         <w:sdtPr>
@@ -47662,14 +48764,9 @@
       <w:r>
         <w:t xml:space="preserve">To view the db diagram, visit this website: </w:t>
       </w:r>
-      <w:hyperlink r:id="rId41" w:history="1">
-        <w:r>
-          <w:rPr>
-            <w:rStyle w:val="Hyperlink"/>
-          </w:rPr>
-          <w:t>https://dbdiagram.io/d/64c3d2e502bd1c4a5ede8d67</w:t>
-        </w:r>
-      </w:hyperlink>
+      <w:r>
+        <w:t>https://dbdiagram.io/d/64c3d2e502bd1c4a5ede8d67</w:t>
+      </w:r>
     </w:p>
     <w:p>
       <w:r>
@@ -47686,10 +48783,10 @@
         </w:rPr>
         <w:lastRenderedPageBreak/>
         <w:drawing>
-          <wp:inline distT="0" distB="0" distL="0" distR="0" wp14:anchorId="0436E0FF" wp14:editId="2FED4096">
-            <wp:extent cx="6147435" cy="10097770"/>
-            <wp:effectExtent l="0" t="0" r="5715" b="0"/>
-            <wp:docPr id="768894744" name="Picture 8"/>
+          <wp:inline distT="0" distB="0" distL="0" distR="0" wp14:anchorId="0E226D85" wp14:editId="3F190CC8">
+            <wp:extent cx="6149340" cy="10097770"/>
+            <wp:effectExtent l="0" t="0" r="3810" b="0"/>
+            <wp:docPr id="56841176" name="Picture 3"/>
             <wp:cNvGraphicFramePr>
               <a:graphicFrameLocks xmlns:a="http://schemas.openxmlformats.org/drawingml/2006/main" noChangeAspect="1"/>
             </wp:cNvGraphicFramePr>
@@ -47697,13 +48794,13 @@
               <a:graphicData uri="http://schemas.openxmlformats.org/drawingml/2006/picture">
                 <pic:pic xmlns:pic="http://schemas.openxmlformats.org/drawingml/2006/picture">
                   <pic:nvPicPr>
-                    <pic:cNvPr id="0" name="Picture 15"/>
+                    <pic:cNvPr id="0" name="Picture 5"/>
                     <pic:cNvPicPr>
                       <a:picLocks noChangeAspect="1" noChangeArrowheads="1"/>
                     </pic:cNvPicPr>
                   </pic:nvPicPr>
                   <pic:blipFill>
-                    <a:blip r:embed="rId42" cstate="print">
+                    <a:blip r:embed="rId41" cstate="print">
                       <a:extLst>
                         <a:ext uri="{28A0092B-C50C-407E-A947-70E740481C1C}">
                           <a14:useLocalDpi xmlns:a14="http://schemas.microsoft.com/office/drawing/2010/main" val="0"/>
@@ -47718,7 +48815,7 @@
                   <pic:spPr bwMode="auto">
                     <a:xfrm>
                       <a:off x="0" y="0"/>
-                      <a:ext cx="6147435" cy="10097770"/>
+                      <a:ext cx="6149340" cy="10097770"/>
                     </a:xfrm>
                     <a:prstGeom prst="rect">
                       <a:avLst/>
@@ -47873,7 +48970,7 @@
                           <a:avLst/>
                         </a:prstGeom>
                         <a:blipFill>
-                          <a:blip r:embed="rId43"/>
+                          <a:blip r:embed="rId42"/>
                           <a:stretch>
                             <a:fillRect/>
                           </a:stretch>
@@ -54653,7 +55750,7 @@
     <w:name w:val="Normal"/>
     <w:uiPriority w:val="9"/>
     <w:qFormat/>
-    <w:rsid w:val="00917D20"/>
+    <w:rsid w:val="00AB5BAB"/>
     <w:pPr>
       <w:spacing w:line="480" w:lineRule="auto"/>
     </w:pPr>
@@ -54769,6 +55866,7 @@
   <w:style w:type="character" w:default="1" w:styleId="DefaultParagraphFont">
     <w:name w:val="Default Paragraph Font"/>
     <w:uiPriority w:val="1"/>
+    <w:semiHidden/>
     <w:unhideWhenUsed/>
   </w:style>
   <w:style w:type="table" w:default="1" w:styleId="TableNormal">
@@ -55596,15 +56694,6 @@
 </file>
 
 <file path=customXml/item1.xml><?xml version="1.0" encoding="utf-8"?>
-<p:properties xmlns:p="http://schemas.microsoft.com/office/2006/metadata/properties" xmlns:xsi="http://www.w3.org/2001/XMLSchema-instance" xmlns:pc="http://schemas.microsoft.com/office/infopath/2007/PartnerControls">
-  <documentManagement>
-    <Status xmlns="71af3243-3dd4-4a8d-8c0d-dd76da1f02a5">Not started</Status>
-    <MediaServiceKeyPoints xmlns="71af3243-3dd4-4a8d-8c0d-dd76da1f02a5" xsi:nil="true"/>
-  </documentManagement>
-</p:properties>
-</file>
-
-<file path=customXml/item2.xml><?xml version="1.0" encoding="utf-8"?>
 <ct:contentTypeSchema xmlns:ct="http://schemas.microsoft.com/office/2006/metadata/contentType" xmlns:ma="http://schemas.microsoft.com/office/2006/metadata/properties/metaAttributes" ct:_="" ma:_="" ma:contentTypeName="Document" ma:contentTypeID="0x01010079F111ED35F8CC479449609E8A0923A6" ma:contentTypeVersion="12" ma:contentTypeDescription="Create a new document." ma:contentTypeScope="" ma:versionID="426e97fa315356fffbdcd9876fe988c2">
   <xsd:schema xmlns:xsd="http://www.w3.org/2001/XMLSchema" xmlns:xs="http://www.w3.org/2001/XMLSchema" xmlns:p="http://schemas.microsoft.com/office/2006/metadata/properties" xmlns:ns2="71af3243-3dd4-4a8d-8c0d-dd76da1f02a5" xmlns:ns3="16c05727-aa75-4e4a-9b5f-8a80a1165891" targetNamespace="http://schemas.microsoft.com/office/2006/metadata/properties" ma:root="true" ma:fieldsID="14b8f0def80e6d70ce3def20c90759ae" ns2:_="" ns3:_="">
     <xsd:import namespace="71af3243-3dd4-4a8d-8c0d-dd76da1f02a5"/>
@@ -55825,11 +56914,7 @@
 </ct:contentTypeSchema>
 </file>
 
-<file path=customXml/item3.xml><?xml version="1.0" encoding="utf-8"?>
-<b:Sources xmlns:b="http://schemas.openxmlformats.org/officeDocument/2006/bibliography" xmlns="http://schemas.openxmlformats.org/officeDocument/2006/bibliography" SelectedStyle="\APASixthEditionOfficeOnline.xsl" StyleName="APA" Version="6"/>
-</file>
-
-<file path=customXml/item4.xml><?xml version="1.0" encoding="utf-8"?>
+<file path=customXml/item2.xml><?xml version="1.0" encoding="utf-8"?>
 <?mso-contentType ?>
 <FormTemplates xmlns="http://schemas.microsoft.com/sharepoint/v3/contenttype/forms">
   <Display>DocumentLibraryForm</Display>
@@ -55838,17 +56923,20 @@
 </FormTemplates>
 </file>
 
-<file path=customXml/itemProps1.xml><?xml version="1.0" encoding="utf-8"?>
-<ds:datastoreItem xmlns:ds="http://schemas.openxmlformats.org/officeDocument/2006/customXml" ds:itemID="{5F4D79E4-CF0C-4DDA-BB82-2A2F72AB4AE4}">
-  <ds:schemaRefs>
-    <ds:schemaRef ds:uri="http://schemas.microsoft.com/office/2006/metadata/properties"/>
-    <ds:schemaRef ds:uri="http://schemas.microsoft.com/office/infopath/2007/PartnerControls"/>
-    <ds:schemaRef ds:uri="71af3243-3dd4-4a8d-8c0d-dd76da1f02a5"/>
-  </ds:schemaRefs>
-</ds:datastoreItem>
+<file path=customXml/item3.xml><?xml version="1.0" encoding="utf-8"?>
+<b:Sources xmlns:b="http://schemas.openxmlformats.org/officeDocument/2006/bibliography" xmlns="http://schemas.openxmlformats.org/officeDocument/2006/bibliography" SelectedStyle="\APASixthEditionOfficeOnline.xsl" StyleName="APA" Version="6"/>
 </file>
 
-<file path=customXml/itemProps2.xml><?xml version="1.0" encoding="utf-8"?>
+<file path=customXml/item4.xml><?xml version="1.0" encoding="utf-8"?>
+<p:properties xmlns:p="http://schemas.microsoft.com/office/2006/metadata/properties" xmlns:xsi="http://www.w3.org/2001/XMLSchema-instance" xmlns:pc="http://schemas.microsoft.com/office/infopath/2007/PartnerControls">
+  <documentManagement>
+    <Status xmlns="71af3243-3dd4-4a8d-8c0d-dd76da1f02a5">Not started</Status>
+    <MediaServiceKeyPoints xmlns="71af3243-3dd4-4a8d-8c0d-dd76da1f02a5" xsi:nil="true"/>
+  </documentManagement>
+</p:properties>
+</file>
+
+<file path=customXml/itemProps1.xml><?xml version="1.0" encoding="utf-8"?>
 <ds:datastoreItem xmlns:ds="http://schemas.openxmlformats.org/officeDocument/2006/customXml" ds:itemID="{65D806DB-A158-4EB9-B245-2C82C7BAA2B6}">
   <ds:schemaRefs>
     <ds:schemaRef ds:uri="http://schemas.microsoft.com/office/2006/metadata/contentType"/>
@@ -55867,6 +56955,14 @@
 </ds:datastoreItem>
 </file>
 
+<file path=customXml/itemProps2.xml><?xml version="1.0" encoding="utf-8"?>
+<ds:datastoreItem xmlns:ds="http://schemas.openxmlformats.org/officeDocument/2006/customXml" ds:itemID="{F8A8D3B1-2102-46A0-9CF2-DC547FD452C4}">
+  <ds:schemaRefs>
+    <ds:schemaRef ds:uri="http://schemas.microsoft.com/sharepoint/v3/contenttype/forms"/>
+  </ds:schemaRefs>
+</ds:datastoreItem>
+</file>
+
 <file path=customXml/itemProps3.xml><?xml version="1.0" encoding="utf-8"?>
 <ds:datastoreItem xmlns:ds="http://schemas.openxmlformats.org/officeDocument/2006/customXml" ds:itemID="{9FB24771-59EA-44EA-BC3B-8DF058552850}">
   <ds:schemaRefs>
@@ -55876,9 +56972,11 @@
 </file>
 
 <file path=customXml/itemProps4.xml><?xml version="1.0" encoding="utf-8"?>
-<ds:datastoreItem xmlns:ds="http://schemas.openxmlformats.org/officeDocument/2006/customXml" ds:itemID="{F8A8D3B1-2102-46A0-9CF2-DC547FD452C4}">
+<ds:datastoreItem xmlns:ds="http://schemas.openxmlformats.org/officeDocument/2006/customXml" ds:itemID="{5F4D79E4-CF0C-4DDA-BB82-2A2F72AB4AE4}">
   <ds:schemaRefs>
-    <ds:schemaRef ds:uri="http://schemas.microsoft.com/sharepoint/v3/contenttype/forms"/>
+    <ds:schemaRef ds:uri="http://schemas.microsoft.com/office/2006/metadata/properties"/>
+    <ds:schemaRef ds:uri="http://schemas.microsoft.com/office/infopath/2007/PartnerControls"/>
+    <ds:schemaRef ds:uri="71af3243-3dd4-4a8d-8c0d-dd76da1f02a5"/>
   </ds:schemaRefs>
 </ds:datastoreItem>
 </file>
</xml_diff>